<commit_message>
Safety snapshot before entrypoint quarantine (pre-cleanup)
</commit_message>
<xml_diff>
--- a/docs/1 COMPETITOR SEED DATA/1 Set Up Rules Creating Files in Python.docx
+++ b/docs/1 COMPETITOR SEED DATA/1 Set Up Rules Creating Files in Python.docx
@@ -25,26 +25,46 @@
     </w:p>
     <w:p>
       <w:pPr>
+        <w:jc w:val="both"/>
         <w:rPr>
           <w:rFonts w:asciiTheme="majorHAnsi" w:hAnsiTheme="majorHAnsi" w:cstheme="majorHAnsi"/>
+          <w:b/>
+          <w:bCs/>
+          <w:i/>
+          <w:iCs/>
+          <w:color w:val="0070C0"/>
         </w:rPr>
       </w:pPr>
       <w:r>
         <w:rPr>
           <w:rFonts w:asciiTheme="majorHAnsi" w:hAnsiTheme="majorHAnsi" w:cstheme="majorHAnsi"/>
+          <w:b/>
+          <w:bCs/>
+          <w:i/>
+          <w:iCs/>
+          <w:color w:val="0070C0"/>
         </w:rPr>
         <w:t>Purpose</w:t>
       </w:r>
-    </w:p>
-    <w:p>
-      <w:pPr>
+      <w:r>
         <w:rPr>
           <w:rFonts w:asciiTheme="majorHAnsi" w:hAnsiTheme="majorHAnsi" w:cstheme="majorHAnsi"/>
-        </w:rPr>
-      </w:pPr>
+          <w:b/>
+          <w:bCs/>
+          <w:i/>
+          <w:iCs/>
+          <w:color w:val="0070C0"/>
+        </w:rPr>
+        <w:t xml:space="preserve">: </w:t>
+      </w:r>
       <w:r>
         <w:rPr>
           <w:rFonts w:asciiTheme="majorHAnsi" w:hAnsiTheme="majorHAnsi" w:cstheme="majorHAnsi"/>
+          <w:b/>
+          <w:bCs/>
+          <w:i/>
+          <w:iCs/>
+          <w:color w:val="0070C0"/>
         </w:rPr>
         <w:t>These rules exist to prevent execution failures, wasted time, partial edits, and tool misuse during live Python development. They are mandatory.</w:t>
       </w:r>
@@ -64,6 +84,8 @@
           <w:b/>
           <w:bCs/>
           <w:color w:val="0070C0"/>
+          <w:sz w:val="36"/>
+          <w:szCs w:val="36"/>
         </w:rPr>
       </w:pPr>
       <w:r>
@@ -72,6 +94,8 @@
           <w:b/>
           <w:bCs/>
           <w:color w:val="0070C0"/>
+          <w:sz w:val="36"/>
+          <w:szCs w:val="36"/>
         </w:rPr>
         <w:t>Core Contract Rules (Non-Negotiable)</w:t>
       </w:r>
@@ -307,6 +331,7 @@
         <w:rPr>
           <w:rFonts w:asciiTheme="majorHAnsi" w:hAnsiTheme="majorHAnsi" w:cstheme="majorHAnsi"/>
         </w:rPr>
+        <w:lastRenderedPageBreak/>
         <w:t>Legacy modules must never hard-fail the pipeline. Missing legacy entry points (main, weight_for_role, etc.) must soft-skip with INFO logging, not raise RuntimeError.</w:t>
       </w:r>
     </w:p>
@@ -576,7 +601,6 @@
           <w:bCs/>
           <w:color w:val="0070C0"/>
         </w:rPr>
-        <w:lastRenderedPageBreak/>
         <w:t>12. Dry-Run Safety First</w:t>
       </w:r>
     </w:p>
@@ -629,6 +653,7 @@
         <w:rPr>
           <w:rFonts w:asciiTheme="majorHAnsi" w:hAnsiTheme="majorHAnsi" w:cstheme="majorHAnsi"/>
         </w:rPr>
+        <w:lastRenderedPageBreak/>
         <w:t>The assistant’s role is to reduce cognitive load, not increase it. Precision beats speed. Silence beats assumptions.</w:t>
       </w:r>
     </w:p>
@@ -746,9 +771,6 @@
       </w:r>
       <w:r>
         <w:br/>
-      </w:r>
-      <w:r>
-        <w:lastRenderedPageBreak/>
         <w:t>- Fabricated GitHub profiles, usernames, or repositories</w:t>
       </w:r>
       <w:r>
@@ -783,6 +805,9 @@
       </w:r>
       <w:r>
         <w:br/>
+      </w:r>
+      <w:r>
+        <w:lastRenderedPageBreak/>
         <w:t>If real data is unavailable, the correct behavior is:</w:t>
       </w:r>
       <w:r>
@@ -879,7 +904,6 @@
           <w:color w:val="0070C0"/>
           <w:sz w:val="24"/>
         </w:rPr>
-        <w:lastRenderedPageBreak/>
         <w:t>Addendum: Scenario &amp; Artifact Contract Enforcement (Post‑Mortem Rules)</w:t>
       </w:r>
     </w:p>
@@ -940,6 +964,7 @@
         <w:pStyle w:val="ListBullet"/>
       </w:pPr>
       <w:r>
+        <w:lastRenderedPageBreak/>
         <w:t>Treat --output as an explicit contract: it must always refer to a single primary artifact for that command (demo or run).</w:t>
       </w:r>
     </w:p>
@@ -1062,7 +1087,6 @@
         <w:pStyle w:val="ListBullet"/>
       </w:pPr>
       <w:r>
-        <w:lastRenderedPageBreak/>
         <w:t>If the entry point is a CLI-style main() with no args, use sys.argv patching instead of calling it with positional arguments.</w:t>
       </w:r>
     </w:p>
@@ -1139,6 +1163,7 @@
         <w:pStyle w:val="ListBullet"/>
       </w:pPr>
       <w:r>
+        <w:lastRenderedPageBreak/>
         <w:t>If the project supports synthetic data for UI testing, it must be a separate scenario or explicit flag with clear labeling (never default).</w:t>
       </w:r>
     </w:p>
@@ -1355,7 +1380,6 @@
         </w:numPr>
       </w:pPr>
       <w:r>
-        <w:lastRenderedPageBreak/>
         <w:t xml:space="preserve">They include a </w:t>
       </w:r>
       <w:r>
@@ -1596,6 +1620,7 @@
         </w:rPr>
       </w:pPr>
       <w:r>
+        <w:lastRenderedPageBreak/>
         <w:t>28. Entry-Point Integrity Is Untouchable</w:t>
       </w:r>
     </w:p>
@@ -1677,8 +1702,8 @@
         <w:rPr>
           <w:noProof/>
         </w:rPr>
-        <w:pict w14:anchorId="43B65771">
-          <v:rect id="_x0000_i1039" alt="" style="width:431.95pt;height:.05pt;mso-width-percent:0;mso-height-percent:0;mso-width-percent:0;mso-height-percent:0" o:hrpct="923" o:hralign="center" o:hrstd="t" o:hr="t" fillcolor="#a0a0a0" stroked="f"/>
+        <w:pict w14:anchorId="1B96E4E0">
+          <v:rect id="_x0000_i1052" alt="" style="width:367.85pt;height:.05pt;mso-width-percent:0;mso-height-percent:0;mso-width-percent:0;mso-height-percent:0" o:hrpct="786" o:hralign="center" o:hrstd="t" o:hr="t" fillcolor="#a0a0a0" stroked="f"/>
         </w:pict>
       </w:r>
     </w:p>
@@ -1747,8 +1772,8 @@
         <w:rPr>
           <w:noProof/>
         </w:rPr>
-        <w:pict w14:anchorId="4399558F">
-          <v:rect id="_x0000_i1038" alt="" style="width:431.95pt;height:.05pt;mso-width-percent:0;mso-height-percent:0;mso-width-percent:0;mso-height-percent:0" o:hrpct="923" o:hralign="center" o:hrstd="t" o:hr="t" fillcolor="#a0a0a0" stroked="f"/>
+        <w:pict w14:anchorId="38C701E8">
+          <v:rect id="_x0000_i1051" alt="" style="width:367.85pt;height:.05pt;mso-width-percent:0;mso-height-percent:0;mso-width-percent:0;mso-height-percent:0" o:hrpct="786" o:hralign="center" o:hrstd="t" o:hr="t" fillcolor="#a0a0a0" stroked="f"/>
         </w:pict>
       </w:r>
     </w:p>
@@ -1757,7 +1782,6 @@
         <w:pStyle w:val="Heading3"/>
       </w:pPr>
       <w:r>
-        <w:lastRenderedPageBreak/>
         <w:t>30. No Silent Contract Drift</w:t>
       </w:r>
     </w:p>
@@ -1818,8 +1842,8 @@
         <w:rPr>
           <w:noProof/>
         </w:rPr>
-        <w:pict w14:anchorId="5FFF3AD5">
-          <v:rect id="_x0000_i1037" alt="" style="width:431.95pt;height:.05pt;mso-width-percent:0;mso-height-percent:0;mso-width-percent:0;mso-height-percent:0" o:hrpct="923" o:hralign="center" o:hrstd="t" o:hr="t" fillcolor="#a0a0a0" stroked="f"/>
+        <w:pict w14:anchorId="5798C23F">
+          <v:rect id="_x0000_i1050" alt="" style="width:367.85pt;height:.05pt;mso-width-percent:0;mso-height-percent:0;mso-width-percent:0;mso-height-percent:0" o:hrpct="786" o:hralign="center" o:hrstd="t" o:hr="t" fillcolor="#a0a0a0" stroked="f"/>
         </w:pict>
       </w:r>
     </w:p>
@@ -1888,8 +1912,8 @@
         <w:rPr>
           <w:noProof/>
         </w:rPr>
-        <w:pict w14:anchorId="169E2229">
-          <v:rect id="_x0000_i1036" alt="" style="width:431.95pt;height:.05pt;mso-width-percent:0;mso-height-percent:0;mso-width-percent:0;mso-height-percent:0" o:hrpct="923" o:hralign="center" o:hrstd="t" o:hr="t" fillcolor="#a0a0a0" stroked="f"/>
+        <w:pict w14:anchorId="7EB5686D">
+          <v:rect id="_x0000_i1049" alt="" style="width:367.85pt;height:.05pt;mso-width-percent:0;mso-height-percent:0;mso-width-percent:0;mso-height-percent:0" o:hrpct="786" o:hralign="center" o:hrstd="t" o:hr="t" fillcolor="#a0a0a0" stroked="f"/>
         </w:pict>
       </w:r>
     </w:p>
@@ -1898,6 +1922,7 @@
         <w:pStyle w:val="Heading3"/>
       </w:pPr>
       <w:r>
+        <w:lastRenderedPageBreak/>
         <w:t>32. No Inline Sed for Structural Code</w:t>
       </w:r>
     </w:p>
@@ -2014,8 +2039,8 @@
         <w:rPr>
           <w:noProof/>
         </w:rPr>
-        <w:pict w14:anchorId="2A1EFEBF">
-          <v:rect id="_x0000_i1035" alt="" style="width:431.95pt;height:.05pt;mso-width-percent:0;mso-height-percent:0;mso-width-percent:0;mso-height-percent:0" o:hrpct="923" o:hralign="center" o:hrstd="t" o:hr="t" fillcolor="#a0a0a0" stroked="f"/>
+        <w:pict w14:anchorId="23449157">
+          <v:rect id="_x0000_i1048" alt="" style="width:367.85pt;height:.05pt;mso-width-percent:0;mso-height-percent:0;mso-width-percent:0;mso-height-percent:0" o:hrpct="786" o:hralign="center" o:hrstd="t" o:hr="t" fillcolor="#a0a0a0" stroked="f"/>
         </w:pict>
       </w:r>
     </w:p>
@@ -2044,7 +2069,6 @@
         </w:numPr>
       </w:pPr>
       <w:r>
-        <w:lastRenderedPageBreak/>
         <w:t>The assistant must confirm it exists</w:t>
       </w:r>
     </w:p>
@@ -2106,8 +2130,8 @@
         <w:rPr>
           <w:noProof/>
         </w:rPr>
-        <w:pict w14:anchorId="77B5FF94">
-          <v:rect id="_x0000_i1034" alt="" style="width:431.95pt;height:.05pt;mso-width-percent:0;mso-height-percent:0;mso-width-percent:0;mso-height-percent:0" o:hrpct="923" o:hralign="center" o:hrstd="t" o:hr="t" fillcolor="#a0a0a0" stroked="f"/>
+        <w:pict w14:anchorId="5334D357">
+          <v:rect id="_x0000_i1047" alt="" style="width:367.85pt;height:.05pt;mso-width-percent:0;mso-height-percent:0;mso-width-percent:0;mso-height-percent:0" o:hrpct="786" o:hralign="center" o:hrstd="t" o:hr="t" fillcolor="#a0a0a0" stroked="f"/>
         </w:pict>
       </w:r>
     </w:p>
@@ -2176,8 +2200,8 @@
         <w:rPr>
           <w:noProof/>
         </w:rPr>
-        <w:pict w14:anchorId="5C9F73D9">
-          <v:rect id="_x0000_i1033" alt="" style="width:431.95pt;height:.05pt;mso-width-percent:0;mso-height-percent:0;mso-width-percent:0;mso-height-percent:0" o:hrpct="923" o:hralign="center" o:hrstd="t" o:hr="t" fillcolor="#a0a0a0" stroked="f"/>
+        <w:pict w14:anchorId="6415E141">
+          <v:rect id="_x0000_i1046" alt="" style="width:367.85pt;height:.05pt;mso-width-percent:0;mso-height-percent:0;mso-width-percent:0;mso-height-percent:0" o:hrpct="786" o:hralign="center" o:hrstd="t" o:hr="t" fillcolor="#a0a0a0" stroked="f"/>
         </w:pict>
       </w:r>
     </w:p>
@@ -2223,6 +2247,7 @@
         </w:numPr>
       </w:pPr>
       <w:r>
+        <w:lastRenderedPageBreak/>
         <w:t>Skips writers</w:t>
       </w:r>
     </w:p>
@@ -2275,8 +2300,8 @@
         <w:rPr>
           <w:noProof/>
         </w:rPr>
-        <w:pict w14:anchorId="3C6D16BE">
-          <v:rect id="_x0000_i1032" alt="" style="width:431.95pt;height:.05pt;mso-width-percent:0;mso-height-percent:0;mso-width-percent:0;mso-height-percent:0" o:hrpct="923" o:hralign="center" o:hrstd="t" o:hr="t" fillcolor="#a0a0a0" stroked="f"/>
+        <w:pict w14:anchorId="4C03A9C7">
+          <v:rect id="_x0000_i1045" alt="" style="width:367.85pt;height:.05pt;mso-width-percent:0;mso-height-percent:0;mso-width-percent:0;mso-height-percent:0" o:hrpct="786" o:hralign="center" o:hrstd="t" o:hr="t" fillcolor="#a0a0a0" stroked="f"/>
         </w:pict>
       </w:r>
     </w:p>
@@ -2309,8 +2334,8 @@
         <w:rPr>
           <w:noProof/>
         </w:rPr>
-        <w:pict w14:anchorId="5631621C">
-          <v:rect id="_x0000_i1031" alt="" style="width:431.95pt;height:.05pt;mso-width-percent:0;mso-height-percent:0;mso-width-percent:0;mso-height-percent:0" o:hrpct="923" o:hralign="center" o:hrstd="t" o:hr="t" fillcolor="#a0a0a0" stroked="f"/>
+        <w:pict w14:anchorId="3FC488F3">
+          <v:rect id="_x0000_i1044" alt="" style="width:367.85pt;height:.05pt;mso-width-percent:0;mso-height-percent:0;mso-width-percent:0;mso-height-percent:0" o:hrpct="786" o:hralign="center" o:hrstd="t" o:hr="t" fillcolor="#a0a0a0" stroked="f"/>
         </w:pict>
       </w:r>
     </w:p>
@@ -2319,7 +2344,6 @@
         <w:pStyle w:val="Heading3"/>
       </w:pPr>
       <w:r>
-        <w:lastRenderedPageBreak/>
         <w:t>37. No “Temporary” Fixes in Live Systems</w:t>
       </w:r>
     </w:p>
@@ -2400,8 +2424,8 @@
         <w:rPr>
           <w:noProof/>
         </w:rPr>
-        <w:pict w14:anchorId="078DBC2C">
-          <v:rect id="_x0000_i1030" alt="" style="width:431.95pt;height:.05pt;mso-width-percent:0;mso-height-percent:0;mso-width-percent:0;mso-height-percent:0" o:hrpct="923" o:hralign="center" o:hrstd="t" o:hr="t" fillcolor="#a0a0a0" stroked="f"/>
+        <w:pict w14:anchorId="6C3E268C">
+          <v:rect id="_x0000_i1043" alt="" style="width:367.85pt;height:.05pt;mso-width-percent:0;mso-height-percent:0;mso-width-percent:0;mso-height-percent:0" o:hrpct="786" o:hralign="center" o:hrstd="t" o:hr="t" fillcolor="#a0a0a0" stroked="f"/>
         </w:pict>
       </w:r>
     </w:p>
@@ -2526,8 +2550,8 @@
         <w:rPr>
           <w:noProof/>
         </w:rPr>
-        <w:pict w14:anchorId="30CBA63E">
-          <v:rect id="_x0000_i1029" alt="" style="width:431.95pt;height:.05pt;mso-width-percent:0;mso-height-percent:0;mso-width-percent:0;mso-height-percent:0" o:hrpct="923" o:hralign="center" o:hrstd="t" o:hr="t" fillcolor="#a0a0a0" stroked="f"/>
+        <w:pict w14:anchorId="67FE3DD0">
+          <v:rect id="_x0000_i1042" alt="" style="width:367.85pt;height:.05pt;mso-width-percent:0;mso-height-percent:0;mso-width-percent:0;mso-height-percent:0" o:hrpct="786" o:hralign="center" o:hrstd="t" o:hr="t" fillcolor="#a0a0a0" stroked="f"/>
         </w:pict>
       </w:r>
     </w:p>
@@ -2536,6 +2560,7 @@
         <w:pStyle w:val="Heading3"/>
       </w:pPr>
       <w:r>
+        <w:lastRenderedPageBreak/>
         <w:t>39. Interview-Grade Stability Rule</w:t>
       </w:r>
     </w:p>
@@ -2608,8 +2633,8 @@
         <w:rPr>
           <w:noProof/>
         </w:rPr>
-        <w:pict w14:anchorId="170D9287">
-          <v:rect id="_x0000_i1028" alt="" style="width:431.95pt;height:.05pt;mso-width-percent:0;mso-height-percent:0;mso-width-percent:0;mso-height-percent:0" o:hrpct="923" o:hralign="center" o:hrstd="t" o:hr="t" fillcolor="#a0a0a0" stroked="f"/>
+        <w:pict w14:anchorId="4F4B9AF2">
+          <v:rect id="_x0000_i1041" alt="" style="width:367.85pt;height:.05pt;mso-width-percent:0;mso-height-percent:0;mso-width-percent:0;mso-height-percent:0" o:hrpct="786" o:hralign="center" o:hrstd="t" o:hr="t" fillcolor="#a0a0a0" stroked="f"/>
         </w:pict>
       </w:r>
     </w:p>
@@ -2618,7 +2643,6 @@
         <w:pStyle w:val="Heading3"/>
       </w:pPr>
       <w:r>
-        <w:lastRenderedPageBreak/>
         <w:t>40. No Claims of Readiness Without Transcript Evidence</w:t>
       </w:r>
     </w:p>
@@ -2751,8 +2775,8 @@
         <w:rPr>
           <w:noProof/>
         </w:rPr>
-        <w:pict w14:anchorId="5C171C8E">
-          <v:rect id="_x0000_i1027" alt="" style="width:431.95pt;height:.05pt;mso-width-percent:0;mso-height-percent:0;mso-width-percent:0;mso-height-percent:0" o:hrpct="923" o:hralign="center" o:hrstd="t" o:hr="t" fillcolor="#a0a0a0" stroked="f"/>
+        <w:pict w14:anchorId="2ED8441D">
+          <v:rect id="_x0000_i1040" alt="" style="width:367.85pt;height:.05pt;mso-width-percent:0;mso-height-percent:0;mso-width-percent:0;mso-height-percent:0" o:hrpct="786" o:hralign="center" o:hrstd="t" o:hr="t" fillcolor="#a0a0a0" stroked="f"/>
         </w:pict>
       </w:r>
     </w:p>
@@ -2761,13 +2785,7 @@
         <w:pStyle w:val="Heading3"/>
       </w:pPr>
       <w:r>
-        <w:t>4</w:t>
-      </w:r>
-      <w:r>
-        <w:t>1</w:t>
-      </w:r>
-      <w:r>
-        <w:t>. Regression Prevention Is Mandatory After Failure</w:t>
+        <w:t>41. Regression Prevention Is Mandatory After Failure</w:t>
       </w:r>
     </w:p>
     <w:p>
@@ -2819,16 +2837,16 @@
         <w:rPr>
           <w:noProof/>
         </w:rPr>
-        <w:pict w14:anchorId="21CFE4BF">
-          <v:rect id="_x0000_i1026" alt="" style="width:431.95pt;height:.05pt;mso-width-percent:0;mso-height-percent:0;mso-width-percent:0;mso-height-percent:0" o:hrpct="923" o:hralign="center" o:hrstd="t" o:hr="t" fillcolor="#a0a0a0" stroked="f"/>
+        <w:pict w14:anchorId="17D68EF5">
+          <v:rect id="_x0000_i1039" alt="" style="width:367.85pt;height:.05pt;mso-width-percent:0;mso-height-percent:0;mso-width-percent:0;mso-height-percent:0" o:hrpct="786" o:hralign="center" o:hrstd="t" o:hr="t" fillcolor="#a0a0a0" stroked="f"/>
         </w:pict>
       </w:r>
       <w:r>
         <w:rPr>
           <w:noProof/>
         </w:rPr>
-        <w:pict w14:anchorId="44CF1116">
-          <v:rect id="_x0000_i1025" alt="" style="width:431.95pt;height:.05pt;mso-width-percent:0;mso-height-percent:0;mso-width-percent:0;mso-height-percent:0" o:hrpct="923" o:hralign="center" o:hrstd="t" o:hr="t" fillcolor="#a0a0a0" stroked="f"/>
+        <w:pict w14:anchorId="7336388E">
+          <v:rect id="_x0000_i1038" alt="" style="width:367.85pt;height:.05pt;mso-width-percent:0;mso-height-percent:0;mso-width-percent:0;mso-height-percent:0" o:hrpct="786" o:hralign="center" o:hrstd="t" o:hr="t" fillcolor="#a0a0a0" stroked="f"/>
         </w:pict>
       </w:r>
     </w:p>
@@ -2837,13 +2855,7 @@
         <w:pStyle w:val="Heading3"/>
       </w:pPr>
       <w:r>
-        <w:t>4</w:t>
-      </w:r>
-      <w:r>
-        <w:t>2</w:t>
-      </w:r>
-      <w:r>
-        <w:t>. The System Exists to Protect Momentum</w:t>
+        <w:t>42. The System Exists to Protect Momentum</w:t>
       </w:r>
     </w:p>
     <w:p>
@@ -2895,6 +2907,7 @@
         <w:pStyle w:val="NormalWeb"/>
       </w:pPr>
       <w:r>
+        <w:lastRenderedPageBreak/>
         <w:t>Any action that risks collapsing momentum must be explicitly justified or avoided.</w:t>
       </w:r>
     </w:p>
@@ -2917,14 +2930,7 @@
           <w:rStyle w:val="Strong"/>
           <w:color w:val="0070C0"/>
         </w:rPr>
-        <w:t xml:space="preserve">Never </w:t>
-      </w:r>
-      <w:r>
-        <w:rPr>
-          <w:rStyle w:val="Strong"/>
-          <w:color w:val="0070C0"/>
-        </w:rPr>
-        <w:t>create new variants instead of enforcing a single writer-of-record</w:t>
+        <w:t>Never create new variants instead of enforcing a single writer-of-record</w:t>
       </w:r>
       <w:r>
         <w:rPr>
@@ -2956,15 +2962,7 @@
           <w:rStyle w:val="Strong"/>
           <w:color w:val="0070C0"/>
         </w:rPr>
-        <w:lastRenderedPageBreak/>
-        <w:t>DO NOT</w:t>
-      </w:r>
-      <w:r>
-        <w:rPr>
-          <w:rStyle w:val="Strong"/>
-          <w:color w:val="0070C0"/>
-        </w:rPr>
-        <w:t xml:space="preserve"> quarantine/backups as storage, not as isolation.</w:t>
+        <w:t>DO NOT quarantine/backups as storage, not as isolation.</w:t>
       </w:r>
       <w:r>
         <w:rPr>
@@ -2995,14 +2993,7 @@
           <w:rStyle w:val="Strong"/>
           <w:color w:val="0070C0"/>
         </w:rPr>
-        <w:t>You MUST</w:t>
-      </w:r>
-      <w:r>
-        <w:rPr>
-          <w:rStyle w:val="Strong"/>
-          <w:color w:val="0070C0"/>
-        </w:rPr>
-        <w:t xml:space="preserve"> enforce “no duplicates” as a preflight hard-stop.</w:t>
+        <w:t>You MUST enforce “no duplicates” as a preflight hard-stop.</w:t>
       </w:r>
       <w:r>
         <w:br/>
@@ -3026,60 +3017,2012 @@
       <w:r>
         <w:rPr>
           <w:rStyle w:val="Strong"/>
-        </w:rPr>
-        <w:t>YOU MUST</w:t>
+          <w:color w:val="0070C0"/>
+        </w:rPr>
+        <w:t>YOU MUST establish a canonical runtime root before making edits.</w:t>
+      </w:r>
+      <w:r>
+        <w:rPr>
+          <w:color w:val="0070C0"/>
+        </w:rPr>
+        <w:br/>
+      </w:r>
+      <w:r>
+        <w:t>That allowed core/modules/phase_next variants to multiply.</w:t>
+      </w:r>
+    </w:p>
+    <w:p>
+      <w:pPr>
+        <w:pStyle w:val="ListParagraph"/>
+      </w:pPr>
+    </w:p>
+    <w:p>
+      <w:pPr>
+        <w:pStyle w:val="Heading3"/>
+        <w:rPr>
+          <w:rFonts w:ascii="Times New Roman" w:hAnsi="Times New Roman"/>
+        </w:rPr>
+      </w:pPr>
+      <w:r>
+        <w:t xml:space="preserve">47. </w:t>
       </w:r>
       <w:r>
         <w:rPr>
           <w:rStyle w:val="Strong"/>
-        </w:rPr>
-        <w:t xml:space="preserve"> establish a canonical runtime root before making edits.</w:t>
-      </w:r>
-      <w:r>
-        <w:br/>
-        <w:t>That allowed core/modules/phase_next variants to multiply.</w:t>
+          <w:b/>
+          <w:bCs/>
+        </w:rPr>
+        <w:t>No Capability Regression Without Explicit Diff Declaration</w:t>
       </w:r>
     </w:p>
     <w:p>
       <w:pPr>
         <w:pStyle w:val="NormalWeb"/>
+      </w:pPr>
+      <w:r>
+        <w:t>If a proposed fix modifies a file that previously contained complex logic (multilingual handling, crawling, scoring, coupling, etc.), the assistant must:</w:t>
+      </w:r>
+    </w:p>
+    <w:p>
+      <w:pPr>
+        <w:pStyle w:val="NormalWeb"/>
+        <w:numPr>
+          <w:ilvl w:val="0"/>
+          <w:numId w:val="33"/>
+        </w:numPr>
+      </w:pPr>
+      <w:r>
+        <w:t xml:space="preserve">Explicitly declare </w:t>
+      </w:r>
+      <w:r>
+        <w:rPr>
+          <w:rStyle w:val="Strong"/>
+        </w:rPr>
+        <w:t>what capabilities are preserved</w:t>
+      </w:r>
+    </w:p>
+    <w:p>
+      <w:pPr>
+        <w:pStyle w:val="NormalWeb"/>
+        <w:numPr>
+          <w:ilvl w:val="0"/>
+          <w:numId w:val="33"/>
+        </w:numPr>
+      </w:pPr>
+      <w:r>
+        <w:t xml:space="preserve">Explicitly declare </w:t>
+      </w:r>
+      <w:r>
+        <w:rPr>
+          <w:rStyle w:val="Strong"/>
+        </w:rPr>
+        <w:t>what capabilities are removed or changed</w:t>
+      </w:r>
+    </w:p>
+    <w:p>
+      <w:pPr>
+        <w:pStyle w:val="NormalWeb"/>
+        <w:numPr>
+          <w:ilvl w:val="0"/>
+          <w:numId w:val="33"/>
+        </w:numPr>
+      </w:pPr>
+      <w:r>
+        <w:t xml:space="preserve">Provide a </w:t>
+      </w:r>
+      <w:r>
+        <w:rPr>
+          <w:rStyle w:val="Strong"/>
+        </w:rPr>
+        <w:t>before/after capability checklist</w:t>
+      </w:r>
+    </w:p>
+    <w:p>
+      <w:pPr>
+        <w:pStyle w:val="NormalWeb"/>
+      </w:pPr>
+      <w:r>
+        <w:t>If any capability cannot be preserved, the fix must be aborted unless the user explicitly approves the regression.</w:t>
+      </w:r>
+    </w:p>
+    <w:p>
+      <w:pPr>
+        <w:pStyle w:val="NormalWeb"/>
+      </w:pPr>
+      <w:r>
+        <w:t xml:space="preserve">This rule exists because multiple “fixes” silently downgraded </w:t>
+      </w:r>
+      <w:r>
+        <w:rPr>
+          <w:rStyle w:val="HTMLCode"/>
+        </w:rPr>
+        <w:t>people_source_github.py</w:t>
+      </w:r>
+      <w:r>
+        <w:t xml:space="preserve"> by shortening it.</w:t>
+      </w:r>
+    </w:p>
+    <w:p>
+      <w:r>
+        <w:rPr>
+          <w:noProof/>
+        </w:rPr>
+        <w:pict w14:anchorId="1C13C7D4">
+          <v:rect id="_x0000_i1037" alt="" style="width:398.75pt;height:.05pt;mso-width-percent:0;mso-height-percent:0;mso-width-percent:0;mso-height-percent:0" o:hrpct="852" o:hralign="center" o:hrstd="t" o:hr="t" fillcolor="#a0a0a0" stroked="f"/>
+        </w:pict>
+      </w:r>
+    </w:p>
+    <w:p>
+      <w:pPr>
+        <w:pStyle w:val="Heading3"/>
+      </w:pPr>
+      <w:r>
+        <w:t xml:space="preserve">48. </w:t>
+      </w:r>
+      <w:r>
+        <w:rPr>
+          <w:rStyle w:val="Strong"/>
+          <w:b/>
+          <w:bCs/>
+        </w:rPr>
+        <w:t>No “Simplified Replacement” for Canonical Files</w:t>
+      </w:r>
+    </w:p>
+    <w:p>
+      <w:pPr>
+        <w:pStyle w:val="NormalWeb"/>
+      </w:pPr>
+      <w:r>
+        <w:t xml:space="preserve">Once a file has been declared </w:t>
+      </w:r>
+      <w:r>
+        <w:rPr>
+          <w:rStyle w:val="Strong"/>
+        </w:rPr>
+        <w:t>canonical</w:t>
+      </w:r>
+      <w:r>
+        <w:t xml:space="preserve"> or </w:t>
+      </w:r>
+      <w:r>
+        <w:rPr>
+          <w:rStyle w:val="Strong"/>
+        </w:rPr>
+        <w:t>locked</w:t>
+      </w:r>
+      <w:r>
+        <w:t>, the assistant must not:</w:t>
+      </w:r>
+    </w:p>
+    <w:p>
+      <w:pPr>
+        <w:pStyle w:val="NormalWeb"/>
+        <w:numPr>
+          <w:ilvl w:val="0"/>
+          <w:numId w:val="34"/>
+        </w:numPr>
+      </w:pPr>
+      <w:r>
+        <w:t>Replace it with a shorter version</w:t>
+      </w:r>
+    </w:p>
+    <w:p>
+      <w:pPr>
+        <w:pStyle w:val="NormalWeb"/>
+        <w:numPr>
+          <w:ilvl w:val="0"/>
+          <w:numId w:val="34"/>
+        </w:numPr>
+      </w:pPr>
+      <w:r>
+        <w:t>“Re-express” the logic differently</w:t>
+      </w:r>
+    </w:p>
+    <w:p>
+      <w:pPr>
+        <w:pStyle w:val="NormalWeb"/>
+        <w:numPr>
+          <w:ilvl w:val="0"/>
+          <w:numId w:val="34"/>
+        </w:numPr>
+      </w:pPr>
+      <w:r>
+        <w:t>Provide a “cleaner” or “simpler” alternative</w:t>
+      </w:r>
+    </w:p>
+    <w:p>
+      <w:pPr>
+        <w:pStyle w:val="NormalWeb"/>
+      </w:pPr>
+      <w:r>
+        <w:lastRenderedPageBreak/>
+        <w:t xml:space="preserve">Even if functionally equivalent, </w:t>
+      </w:r>
+      <w:r>
+        <w:rPr>
+          <w:rStyle w:val="Strong"/>
+        </w:rPr>
+        <w:t>structural rewrites are forbidden</w:t>
+      </w:r>
+      <w:r>
+        <w:t xml:space="preserve"> unless explicitly requested.</w:t>
+      </w:r>
+    </w:p>
+    <w:p>
+      <w:pPr>
+        <w:pStyle w:val="NormalWeb"/>
+      </w:pPr>
+      <w:r>
+        <w:t>This rule would have prevented the repeated accidental downgrades you caught.</w:t>
+      </w:r>
+    </w:p>
+    <w:p>
+      <w:r>
+        <w:rPr>
+          <w:noProof/>
+        </w:rPr>
+        <w:pict w14:anchorId="2E5219BB">
+          <v:rect id="_x0000_i1036" alt="" style="width:398.75pt;height:.05pt;mso-width-percent:0;mso-height-percent:0;mso-width-percent:0;mso-height-percent:0" o:hrpct="852" o:hralign="center" o:hrstd="t" o:hr="t" fillcolor="#a0a0a0" stroked="f"/>
+        </w:pict>
+      </w:r>
+    </w:p>
+    <w:p>
+      <w:pPr>
+        <w:pStyle w:val="Heading3"/>
+      </w:pPr>
+      <w:r>
+        <w:t xml:space="preserve">49. </w:t>
+      </w:r>
+      <w:r>
+        <w:rPr>
+          <w:rStyle w:val="Strong"/>
+          <w:b/>
+          <w:bCs/>
+        </w:rPr>
+        <w:t>Auto-Patch Scripts Must Be Anchor-Scoped and Single-Target</w:t>
+      </w:r>
+    </w:p>
+    <w:p>
+      <w:pPr>
+        <w:pStyle w:val="NormalWeb"/>
+      </w:pPr>
+      <w:r>
+        <w:t xml:space="preserve">Any Python or shell script intended to </w:t>
+      </w:r>
+      <w:r>
+        <w:rPr>
+          <w:rStyle w:val="Emphasis"/>
+          <w:rFonts w:eastAsiaTheme="majorEastAsia"/>
+        </w:rPr>
+        <w:t>surgically modify</w:t>
+      </w:r>
+      <w:r>
+        <w:t xml:space="preserve"> an existing file must:</w:t>
+      </w:r>
+    </w:p>
+    <w:p>
+      <w:pPr>
+        <w:pStyle w:val="NormalWeb"/>
+        <w:numPr>
+          <w:ilvl w:val="0"/>
+          <w:numId w:val="35"/>
+        </w:numPr>
+      </w:pPr>
+      <w:r>
+        <w:t xml:space="preserve">Target </w:t>
+      </w:r>
+      <w:r>
+        <w:rPr>
+          <w:rStyle w:val="Strong"/>
+        </w:rPr>
+        <w:t>exactly one anchor</w:t>
+      </w:r>
+    </w:p>
+    <w:p>
+      <w:pPr>
+        <w:pStyle w:val="NormalWeb"/>
+        <w:numPr>
+          <w:ilvl w:val="0"/>
+          <w:numId w:val="35"/>
+        </w:numPr>
+      </w:pPr>
+      <w:r>
+        <w:t>Fail closed if more than one anchor matches</w:t>
+      </w:r>
+    </w:p>
+    <w:p>
+      <w:pPr>
+        <w:pStyle w:val="NormalWeb"/>
+        <w:numPr>
+          <w:ilvl w:val="0"/>
+          <w:numId w:val="35"/>
+        </w:numPr>
+      </w:pPr>
+      <w:r>
+        <w:t>Print the exact anchor location before writing</w:t>
+      </w:r>
+    </w:p>
+    <w:p>
+      <w:pPr>
+        <w:pStyle w:val="NormalWeb"/>
+        <w:numPr>
+          <w:ilvl w:val="0"/>
+          <w:numId w:val="35"/>
+        </w:numPr>
+      </w:pPr>
+      <w:r>
+        <w:t>Never rely on broad regex spanning multiple blocks</w:t>
+      </w:r>
+    </w:p>
+    <w:p>
+      <w:pPr>
+        <w:pStyle w:val="NormalWeb"/>
+      </w:pPr>
+      <w:r>
+        <w:t>If multiple anchors exist, the assistant must stop and ask for clarification.</w:t>
+      </w:r>
+    </w:p>
+    <w:p>
+      <w:pPr>
+        <w:pStyle w:val="NormalWeb"/>
+      </w:pPr>
+      <w:r>
+        <w:t>This directly addresses the repeated PATCH_ABORTED situations and unsafe regex usage.</w:t>
+      </w:r>
+    </w:p>
+    <w:p>
+      <w:r>
+        <w:rPr>
+          <w:noProof/>
+        </w:rPr>
+        <w:pict w14:anchorId="71D89B5E">
+          <v:rect id="_x0000_i1035" alt="" style="width:398.75pt;height:.05pt;mso-width-percent:0;mso-height-percent:0;mso-width-percent:0;mso-height-percent:0" o:hrpct="852" o:hralign="center" o:hrstd="t" o:hr="t" fillcolor="#a0a0a0" stroked="f"/>
+        </w:pict>
+      </w:r>
+    </w:p>
+    <w:p>
+      <w:pPr>
+        <w:pStyle w:val="Heading3"/>
+      </w:pPr>
+      <w:r>
+        <w:t xml:space="preserve">50. </w:t>
+      </w:r>
+      <w:r>
+        <w:rPr>
+          <w:rStyle w:val="Strong"/>
+          <w:b/>
+          <w:bCs/>
+        </w:rPr>
+        <w:t>“Looks Shorter” Is a Mandatory Red Flag</w:t>
+      </w:r>
+    </w:p>
+    <w:p>
+      <w:pPr>
+        <w:pStyle w:val="NormalWeb"/>
+      </w:pPr>
+      <w:r>
+        <w:t>If a revised file is materially shorter than the original (&gt;10–15% line reduction), the assistant must:</w:t>
+      </w:r>
+    </w:p>
+    <w:p>
+      <w:pPr>
+        <w:pStyle w:val="NormalWeb"/>
+        <w:numPr>
+          <w:ilvl w:val="0"/>
+          <w:numId w:val="36"/>
+        </w:numPr>
+      </w:pPr>
+      <w:r>
+        <w:t>Stop</w:t>
+      </w:r>
+    </w:p>
+    <w:p>
+      <w:pPr>
+        <w:pStyle w:val="NormalWeb"/>
+        <w:numPr>
+          <w:ilvl w:val="0"/>
+          <w:numId w:val="36"/>
+        </w:numPr>
+      </w:pPr>
+      <w:r>
+        <w:t>Explain why</w:t>
+      </w:r>
+    </w:p>
+    <w:p>
+      <w:pPr>
+        <w:pStyle w:val="NormalWeb"/>
+        <w:numPr>
+          <w:ilvl w:val="0"/>
+          <w:numId w:val="36"/>
+        </w:numPr>
+      </w:pPr>
+      <w:r>
+        <w:t>Enumerate removed logic</w:t>
+      </w:r>
+    </w:p>
+    <w:p>
+      <w:pPr>
+        <w:pStyle w:val="NormalWeb"/>
+        <w:numPr>
+          <w:ilvl w:val="0"/>
+          <w:numId w:val="36"/>
+        </w:numPr>
+      </w:pPr>
+      <w:r>
+        <w:t>Obtain explicit approval before proceeding</w:t>
+      </w:r>
+    </w:p>
+    <w:p>
+      <w:pPr>
+        <w:pStyle w:val="NormalWeb"/>
+      </w:pPr>
+      <w:r>
+        <w:t>The assistant may not assume brevity is acceptable.</w:t>
+      </w:r>
+    </w:p>
+    <w:p>
+      <w:pPr>
+        <w:pStyle w:val="NormalWeb"/>
+      </w:pPr>
+      <w:r>
+        <w:t>This codifies the instinct you had that saved the system.</w:t>
+      </w:r>
+    </w:p>
+    <w:p>
+      <w:r>
+        <w:rPr>
+          <w:noProof/>
+        </w:rPr>
+        <w:pict w14:anchorId="62E6DA92">
+          <v:rect id="_x0000_i1034" alt="" style="width:398.75pt;height:.05pt;mso-width-percent:0;mso-height-percent:0;mso-width-percent:0;mso-height-percent:0" o:hrpct="852" o:hralign="center" o:hrstd="t" o:hr="t" fillcolor="#a0a0a0" stroked="f"/>
+        </w:pict>
+      </w:r>
+    </w:p>
+    <w:p>
+      <w:pPr>
+        <w:pStyle w:val="Heading3"/>
+      </w:pPr>
+      <w:r>
+        <w:t xml:space="preserve">51. </w:t>
+      </w:r>
+      <w:r>
+        <w:rPr>
+          <w:rStyle w:val="Strong"/>
+          <w:b/>
+          <w:bCs/>
+        </w:rPr>
+        <w:t>Fix Scope Must Match the Stated Defect</w:t>
+      </w:r>
+    </w:p>
+    <w:p>
+      <w:pPr>
+        <w:pStyle w:val="NormalWeb"/>
+      </w:pPr>
+      <w:r>
+        <w:t>When the stated defect is:</w:t>
+      </w:r>
+    </w:p>
+    <w:p>
+      <w:pPr>
+        <w:pStyle w:val="NormalWeb"/>
+        <w:numPr>
+          <w:ilvl w:val="0"/>
+          <w:numId w:val="37"/>
+        </w:numPr>
+      </w:pPr>
+      <w:r>
+        <w:t>indentation</w:t>
+      </w:r>
+    </w:p>
+    <w:p>
+      <w:pPr>
+        <w:pStyle w:val="NormalWeb"/>
+        <w:numPr>
+          <w:ilvl w:val="0"/>
+          <w:numId w:val="37"/>
+        </w:numPr>
+      </w:pPr>
+      <w:r>
+        <w:t>schema immutability</w:t>
+      </w:r>
+    </w:p>
+    <w:p>
+      <w:pPr>
+        <w:pStyle w:val="NormalWeb"/>
+        <w:numPr>
+          <w:ilvl w:val="0"/>
+          <w:numId w:val="37"/>
+        </w:numPr>
+      </w:pPr>
+      <w:r>
+        <w:t>CLI mismatch</w:t>
+      </w:r>
+    </w:p>
+    <w:p>
+      <w:pPr>
+        <w:pStyle w:val="NormalWeb"/>
+        <w:numPr>
+          <w:ilvl w:val="0"/>
+          <w:numId w:val="37"/>
+        </w:numPr>
+      </w:pPr>
+      <w:r>
+        <w:t>metric alignment</w:t>
+      </w:r>
+    </w:p>
+    <w:p>
+      <w:pPr>
+        <w:pStyle w:val="NormalWeb"/>
+      </w:pPr>
+      <w:r>
+        <w:t xml:space="preserve">The assistant must </w:t>
+      </w:r>
+      <w:r>
+        <w:rPr>
+          <w:rStyle w:val="Strong"/>
+        </w:rPr>
+        <w:t>not</w:t>
+      </w:r>
+      <w:r>
+        <w:t xml:space="preserve"> modify:</w:t>
+      </w:r>
+    </w:p>
+    <w:p>
+      <w:pPr>
+        <w:pStyle w:val="NormalWeb"/>
+        <w:numPr>
+          <w:ilvl w:val="0"/>
+          <w:numId w:val="38"/>
+        </w:numPr>
+      </w:pPr>
+      <w:r>
+        <w:lastRenderedPageBreak/>
+        <w:t>crawl depth</w:t>
+      </w:r>
+    </w:p>
+    <w:p>
+      <w:pPr>
+        <w:pStyle w:val="NormalWeb"/>
+        <w:numPr>
+          <w:ilvl w:val="0"/>
+          <w:numId w:val="38"/>
+        </w:numPr>
+      </w:pPr>
+      <w:r>
+        <w:t>parsing logic</w:t>
+      </w:r>
+    </w:p>
+    <w:p>
+      <w:pPr>
+        <w:pStyle w:val="NormalWeb"/>
+        <w:numPr>
+          <w:ilvl w:val="0"/>
+          <w:numId w:val="38"/>
+        </w:numPr>
+      </w:pPr>
+      <w:r>
+        <w:t>language lists</w:t>
+      </w:r>
+    </w:p>
+    <w:p>
+      <w:pPr>
+        <w:pStyle w:val="NormalWeb"/>
+        <w:numPr>
+          <w:ilvl w:val="0"/>
+          <w:numId w:val="38"/>
+        </w:numPr>
+      </w:pPr>
+      <w:r>
+        <w:t>heuristics</w:t>
+      </w:r>
+    </w:p>
+    <w:p>
+      <w:pPr>
+        <w:pStyle w:val="NormalWeb"/>
+        <w:numPr>
+          <w:ilvl w:val="0"/>
+          <w:numId w:val="38"/>
+        </w:numPr>
+      </w:pPr>
+      <w:r>
+        <w:t>thresholds</w:t>
+      </w:r>
+    </w:p>
+    <w:p>
+      <w:pPr>
+        <w:pStyle w:val="NormalWeb"/>
+        <w:numPr>
+          <w:ilvl w:val="0"/>
+          <w:numId w:val="38"/>
+        </w:numPr>
+      </w:pPr>
+      <w:r>
+        <w:t>scoring rules</w:t>
+      </w:r>
+    </w:p>
+    <w:p>
+      <w:pPr>
+        <w:pStyle w:val="NormalWeb"/>
+      </w:pPr>
+      <w:r>
+        <w:t>Any deviation outside the defect scope invalidates the fix.</w:t>
+      </w:r>
+    </w:p>
+    <w:p>
+      <w:pPr>
+        <w:pStyle w:val="NormalWeb"/>
+      </w:pPr>
+      <w:r>
+        <w:t>This prevents “while I’m here” changes under pressure.</w:t>
+      </w:r>
+    </w:p>
+    <w:p>
+      <w:r>
+        <w:rPr>
+          <w:noProof/>
+        </w:rPr>
+        <w:pict w14:anchorId="22CB2458">
+          <v:rect id="_x0000_i1033" alt="" style="width:398.75pt;height:.05pt;mso-width-percent:0;mso-height-percent:0;mso-width-percent:0;mso-height-percent:0" o:hrpct="852" o:hralign="center" o:hrstd="t" o:hr="t" fillcolor="#a0a0a0" stroked="f"/>
+        </w:pict>
+      </w:r>
+    </w:p>
+    <w:p>
+      <w:pPr>
+        <w:pStyle w:val="Heading3"/>
+      </w:pPr>
+      <w:r>
+        <w:t xml:space="preserve">52. </w:t>
+      </w:r>
+      <w:r>
+        <w:rPr>
+          <w:rStyle w:val="Strong"/>
+          <w:b/>
+          <w:bCs/>
+        </w:rPr>
+        <w:t>No Claims of “Preserved Logic” Without Evidence</w:t>
+      </w:r>
+    </w:p>
+    <w:p>
+      <w:pPr>
+        <w:pStyle w:val="NormalWeb"/>
+      </w:pPr>
+      <w:r>
+        <w:t>The assistant may not say:</w:t>
+      </w:r>
+    </w:p>
+    <w:p>
+      <w:pPr>
+        <w:pStyle w:val="NormalWeb"/>
+        <w:numPr>
+          <w:ilvl w:val="0"/>
+          <w:numId w:val="39"/>
+        </w:numPr>
+      </w:pPr>
+      <w:r>
+        <w:t>“All logic preserved”</w:t>
+      </w:r>
+    </w:p>
+    <w:p>
+      <w:pPr>
+        <w:pStyle w:val="NormalWeb"/>
+        <w:numPr>
+          <w:ilvl w:val="0"/>
+          <w:numId w:val="39"/>
+        </w:numPr>
+      </w:pPr>
+      <w:r>
+        <w:t>“No functionality lost”</w:t>
+      </w:r>
+    </w:p>
+    <w:p>
+      <w:pPr>
+        <w:pStyle w:val="NormalWeb"/>
+        <w:numPr>
+          <w:ilvl w:val="0"/>
+          <w:numId w:val="39"/>
+        </w:numPr>
+      </w:pPr>
+      <w:r>
+        <w:t>“Equivalent behavior”</w:t>
+      </w:r>
+    </w:p>
+    <w:p>
+      <w:pPr>
+        <w:pStyle w:val="NormalWeb"/>
+      </w:pPr>
+      <w:r>
+        <w:t>Unless it can point to:</w:t>
+      </w:r>
+    </w:p>
+    <w:p>
+      <w:pPr>
+        <w:pStyle w:val="NormalWeb"/>
+        <w:numPr>
+          <w:ilvl w:val="0"/>
+          <w:numId w:val="40"/>
+        </w:numPr>
+      </w:pPr>
+      <w:r>
+        <w:t>identical code blocks, or</w:t>
+      </w:r>
+    </w:p>
+    <w:p>
+      <w:pPr>
+        <w:pStyle w:val="NormalWeb"/>
+        <w:numPr>
+          <w:ilvl w:val="0"/>
+          <w:numId w:val="40"/>
+        </w:numPr>
+      </w:pPr>
+      <w:r>
+        <w:t>an explicit mapping from old logic → new logic</w:t>
+      </w:r>
+    </w:p>
+    <w:p>
+      <w:pPr>
+        <w:pStyle w:val="NormalWeb"/>
+      </w:pPr>
+      <w:r>
+        <w:t>Otherwise, the assistant must phrase uncertainty and stop.</w:t>
+      </w:r>
+    </w:p>
+    <w:p>
+      <w:r>
+        <w:rPr>
+          <w:noProof/>
+        </w:rPr>
+        <w:pict w14:anchorId="3A0A72C9">
+          <v:rect id="_x0000_i1032" alt="" style="width:398.75pt;height:.05pt;mso-width-percent:0;mso-height-percent:0;mso-width-percent:0;mso-height-percent:0" o:hrpct="852" o:hralign="center" o:hrstd="t" o:hr="t" fillcolor="#a0a0a0" stroked="f"/>
+        </w:pict>
+      </w:r>
+    </w:p>
+    <w:p>
+      <w:pPr>
+        <w:pStyle w:val="Heading3"/>
+      </w:pPr>
+      <w:r>
+        <w:t xml:space="preserve">53. </w:t>
+      </w:r>
+      <w:r>
+        <w:rPr>
+          <w:rStyle w:val="Strong"/>
+          <w:b/>
+          <w:bCs/>
+        </w:rPr>
+        <w:t>One-Way Door Rule for Execution Core</w:t>
+      </w:r>
+    </w:p>
+    <w:p>
+      <w:pPr>
+        <w:pStyle w:val="NormalWeb"/>
+      </w:pPr>
+      <w:r>
+        <w:t xml:space="preserve">Once a file in </w:t>
+      </w:r>
+      <w:r>
+        <w:rPr>
+          <w:rStyle w:val="HTMLCode"/>
+          <w:b/>
+          <w:bCs/>
+          <w:u w:val="single"/>
+        </w:rPr>
+        <w:t>EXECUTION_CORE/</w:t>
+      </w:r>
+      <w:r>
+        <w:t xml:space="preserve"> is locked:</w:t>
+      </w:r>
+    </w:p>
+    <w:p>
+      <w:pPr>
+        <w:pStyle w:val="NormalWeb"/>
+        <w:numPr>
+          <w:ilvl w:val="0"/>
+          <w:numId w:val="41"/>
+        </w:numPr>
+      </w:pPr>
+      <w:r>
+        <w:t xml:space="preserve">Changes must be </w:t>
+      </w:r>
+      <w:r>
+        <w:rPr>
+          <w:rStyle w:val="Strong"/>
+        </w:rPr>
+        <w:t>strictly additive or corrective</w:t>
+      </w:r>
+    </w:p>
+    <w:p>
+      <w:pPr>
+        <w:pStyle w:val="NormalWeb"/>
+        <w:numPr>
+          <w:ilvl w:val="0"/>
+          <w:numId w:val="41"/>
+        </w:numPr>
+      </w:pPr>
+      <w:r>
+        <w:t>No refactors</w:t>
+      </w:r>
+    </w:p>
+    <w:p>
+      <w:pPr>
+        <w:pStyle w:val="NormalWeb"/>
+        <w:numPr>
+          <w:ilvl w:val="0"/>
+          <w:numId w:val="41"/>
+        </w:numPr>
+      </w:pPr>
+      <w:r>
+        <w:t>No rewrites</w:t>
+      </w:r>
+    </w:p>
+    <w:p>
+      <w:pPr>
+        <w:pStyle w:val="NormalWeb"/>
+        <w:numPr>
+          <w:ilvl w:val="0"/>
+          <w:numId w:val="41"/>
+        </w:numPr>
+      </w:pPr>
+      <w:r>
+        <w:t>No reorganizations</w:t>
+      </w:r>
+    </w:p>
+    <w:p>
+      <w:pPr>
+        <w:pStyle w:val="NormalWeb"/>
+      </w:pPr>
+      <w:r>
+        <w:t>Breaking this rule requires a new transitional prompt and explicit rollback plan.</w:t>
+      </w:r>
+    </w:p>
+    <w:p>
+      <w:r>
+        <w:rPr>
+          <w:noProof/>
+        </w:rPr>
+        <w:pict w14:anchorId="0CD1EEE1">
+          <v:rect id="_x0000_i1031" alt="" style="width:398.75pt;height:.05pt;mso-width-percent:0;mso-height-percent:0;mso-width-percent:0;mso-height-percent:0" o:hrpct="852" o:hralign="center" o:hrstd="t" o:hr="t" fillcolor="#a0a0a0" stroked="f"/>
+        </w:pict>
+      </w:r>
+    </w:p>
+    <w:p>
+      <w:pPr>
+        <w:pStyle w:val="Heading3"/>
+      </w:pPr>
+      <w:r>
+        <w:t xml:space="preserve">54. </w:t>
+      </w:r>
+      <w:r>
+        <w:rPr>
+          <w:rStyle w:val="Strong"/>
+          <w:b/>
+          <w:bCs/>
+        </w:rPr>
+        <w:t>Stress-Context Safeguard Rule</w:t>
+      </w:r>
+    </w:p>
+    <w:p>
+      <w:pPr>
+        <w:pStyle w:val="NormalWeb"/>
+      </w:pPr>
+      <w:r>
+        <w:t>If the user is in a time-critical or high-stress context (live demo, interview prep, production recovery):</w:t>
+      </w:r>
+    </w:p>
+    <w:p>
+      <w:pPr>
+        <w:pStyle w:val="NormalWeb"/>
+        <w:numPr>
+          <w:ilvl w:val="0"/>
+          <w:numId w:val="42"/>
+        </w:numPr>
+      </w:pPr>
+      <w:r>
+        <w:t xml:space="preserve">The assistant must default to </w:t>
+      </w:r>
+      <w:r>
+        <w:rPr>
+          <w:rStyle w:val="Strong"/>
+        </w:rPr>
+        <w:t>minimal change</w:t>
+      </w:r>
+    </w:p>
+    <w:p>
+      <w:pPr>
+        <w:pStyle w:val="NormalWeb"/>
+        <w:numPr>
+          <w:ilvl w:val="0"/>
+          <w:numId w:val="42"/>
+        </w:numPr>
+      </w:pPr>
+      <w:r>
+        <w:t xml:space="preserve">The assistant must prefer </w:t>
+      </w:r>
+      <w:r>
+        <w:rPr>
+          <w:rStyle w:val="Strong"/>
+        </w:rPr>
+        <w:t>no-op verification</w:t>
+      </w:r>
+      <w:r>
+        <w:t xml:space="preserve"> over “improvements”</w:t>
+      </w:r>
+    </w:p>
+    <w:p>
+      <w:pPr>
+        <w:pStyle w:val="NormalWeb"/>
+        <w:numPr>
+          <w:ilvl w:val="0"/>
+          <w:numId w:val="42"/>
+        </w:numPr>
+        <w:spacing w:after="0" w:afterAutospacing="0"/>
+        <w:rPr>
+          <w:rFonts w:asciiTheme="majorHAnsi" w:hAnsiTheme="majorHAnsi" w:cstheme="majorHAnsi"/>
+          <w:sz w:val="22"/>
+          <w:szCs w:val="22"/>
+        </w:rPr>
+      </w:pPr>
+      <w:r>
+        <w:rPr>
+          <w:rFonts w:asciiTheme="majorHAnsi" w:hAnsiTheme="majorHAnsi" w:cstheme="majorHAnsi"/>
+          <w:sz w:val="22"/>
+          <w:szCs w:val="22"/>
+        </w:rPr>
+        <w:lastRenderedPageBreak/>
+        <w:t>The assistant must ask before expanding scope</w:t>
+      </w:r>
+    </w:p>
+    <w:p>
+      <w:pPr>
+        <w:pStyle w:val="NormalWeb"/>
+        <w:spacing w:after="0" w:afterAutospacing="0"/>
+        <w:rPr>
+          <w:rFonts w:asciiTheme="majorHAnsi" w:hAnsiTheme="majorHAnsi" w:cstheme="majorHAnsi"/>
+          <w:sz w:val="22"/>
+          <w:szCs w:val="22"/>
+        </w:rPr>
+      </w:pPr>
+      <w:r>
+        <w:rPr>
+          <w:rFonts w:asciiTheme="majorHAnsi" w:hAnsiTheme="majorHAnsi" w:cstheme="majorHAnsi"/>
+          <w:sz w:val="22"/>
+          <w:szCs w:val="22"/>
+        </w:rPr>
+        <w:t>This rule exists because speed + pressure amplified earlier mistakes.</w:t>
+      </w:r>
+    </w:p>
+    <w:p>
+      <w:pPr>
+        <w:pStyle w:val="Heading3"/>
+        <w:rPr>
+          <w:rFonts w:cstheme="majorHAnsi"/>
+          <w:color w:val="0070C0"/>
+        </w:rPr>
+      </w:pPr>
+      <w:r>
+        <w:rPr>
+          <w:rFonts w:cstheme="majorHAnsi"/>
+          <w:color w:val="0070C0"/>
+        </w:rPr>
+        <w:t>55.</w:t>
+      </w:r>
+      <w:r>
+        <w:rPr>
+          <w:rFonts w:cstheme="majorHAnsi"/>
+          <w:color w:val="0070C0"/>
+        </w:rPr>
+        <w:t xml:space="preserve"> No Use of “Complete” Without Scope Exhaustion</w:t>
+      </w:r>
+    </w:p>
+    <w:p>
+      <w:pPr>
+        <w:pStyle w:val="NormalWeb"/>
+        <w:spacing w:after="0" w:afterAutospacing="0"/>
+        <w:rPr>
+          <w:rFonts w:asciiTheme="majorHAnsi" w:hAnsiTheme="majorHAnsi" w:cstheme="majorHAnsi"/>
+          <w:color w:val="000000"/>
+          <w:sz w:val="22"/>
+          <w:szCs w:val="22"/>
+        </w:rPr>
+      </w:pPr>
+      <w:r>
+        <w:rPr>
+          <w:rFonts w:asciiTheme="majorHAnsi" w:hAnsiTheme="majorHAnsi" w:cstheme="majorHAnsi"/>
+          <w:color w:val="000000"/>
+          <w:sz w:val="22"/>
+          <w:szCs w:val="22"/>
+        </w:rPr>
+        <w:t>Never use:</w:t>
+      </w:r>
+    </w:p>
+    <w:p>
+      <w:pPr>
+        <w:pStyle w:val="NormalWeb"/>
+        <w:numPr>
+          <w:ilvl w:val="0"/>
+          <w:numId w:val="43"/>
+        </w:numPr>
+        <w:spacing w:after="0" w:afterAutospacing="0"/>
+        <w:rPr>
+          <w:rFonts w:asciiTheme="majorHAnsi" w:hAnsiTheme="majorHAnsi" w:cstheme="majorHAnsi"/>
+          <w:color w:val="000000"/>
+          <w:sz w:val="22"/>
+          <w:szCs w:val="22"/>
+        </w:rPr>
+      </w:pPr>
+      <w:r>
+        <w:rPr>
+          <w:rFonts w:asciiTheme="majorHAnsi" w:hAnsiTheme="majorHAnsi" w:cstheme="majorHAnsi"/>
+          <w:color w:val="000000"/>
+          <w:sz w:val="22"/>
+          <w:szCs w:val="22"/>
+        </w:rPr>
+        <w:t>complete</w:t>
+      </w:r>
+    </w:p>
+    <w:p>
+      <w:pPr>
+        <w:pStyle w:val="NormalWeb"/>
+        <w:numPr>
+          <w:ilvl w:val="0"/>
+          <w:numId w:val="43"/>
+        </w:numPr>
+        <w:spacing w:after="0" w:afterAutospacing="0"/>
+        <w:rPr>
+          <w:rFonts w:asciiTheme="majorHAnsi" w:hAnsiTheme="majorHAnsi" w:cstheme="majorHAnsi"/>
+          <w:color w:val="000000"/>
+          <w:sz w:val="22"/>
+          <w:szCs w:val="22"/>
+        </w:rPr>
+      </w:pPr>
+      <w:r>
+        <w:rPr>
+          <w:rFonts w:asciiTheme="majorHAnsi" w:hAnsiTheme="majorHAnsi" w:cstheme="majorHAnsi"/>
+          <w:color w:val="000000"/>
+          <w:sz w:val="22"/>
+          <w:szCs w:val="22"/>
+        </w:rPr>
+        <w:t>final</w:t>
+      </w:r>
+    </w:p>
+    <w:p>
+      <w:pPr>
+        <w:pStyle w:val="NormalWeb"/>
+        <w:numPr>
+          <w:ilvl w:val="0"/>
+          <w:numId w:val="43"/>
+        </w:numPr>
+        <w:spacing w:after="0" w:afterAutospacing="0"/>
+        <w:rPr>
+          <w:rFonts w:asciiTheme="majorHAnsi" w:hAnsiTheme="majorHAnsi" w:cstheme="majorHAnsi"/>
+          <w:color w:val="000000"/>
+          <w:sz w:val="22"/>
+          <w:szCs w:val="22"/>
+        </w:rPr>
+      </w:pPr>
+      <w:r>
+        <w:rPr>
+          <w:rFonts w:asciiTheme="majorHAnsi" w:hAnsiTheme="majorHAnsi" w:cstheme="majorHAnsi"/>
+          <w:color w:val="000000"/>
+          <w:sz w:val="22"/>
+          <w:szCs w:val="22"/>
+        </w:rPr>
+        <w:t>vision complete</w:t>
+      </w:r>
+    </w:p>
+    <w:p>
+      <w:pPr>
+        <w:pStyle w:val="NormalWeb"/>
+        <w:numPr>
+          <w:ilvl w:val="0"/>
+          <w:numId w:val="43"/>
+        </w:numPr>
+        <w:spacing w:after="0" w:afterAutospacing="0"/>
+        <w:rPr>
+          <w:rFonts w:asciiTheme="majorHAnsi" w:hAnsiTheme="majorHAnsi" w:cstheme="majorHAnsi"/>
+          <w:color w:val="000000"/>
+          <w:sz w:val="22"/>
+          <w:szCs w:val="22"/>
+        </w:rPr>
+      </w:pPr>
+      <w:r>
+        <w:rPr>
+          <w:rFonts w:asciiTheme="majorHAnsi" w:hAnsiTheme="majorHAnsi" w:cstheme="majorHAnsi"/>
+          <w:color w:val="000000"/>
+          <w:sz w:val="22"/>
+          <w:szCs w:val="22"/>
+        </w:rPr>
+        <w:t>definition of done</w:t>
+      </w:r>
+    </w:p>
+    <w:p>
+      <w:pPr>
+        <w:pStyle w:val="NormalWeb"/>
+        <w:spacing w:after="0" w:afterAutospacing="0"/>
+        <w:rPr>
+          <w:rFonts w:asciiTheme="majorHAnsi" w:hAnsiTheme="majorHAnsi" w:cstheme="majorHAnsi"/>
+          <w:color w:val="000000"/>
+          <w:sz w:val="22"/>
+          <w:szCs w:val="22"/>
+        </w:rPr>
+      </w:pPr>
+      <w:r>
+        <w:rPr>
+          <w:rFonts w:asciiTheme="majorHAnsi" w:hAnsiTheme="majorHAnsi" w:cstheme="majorHAnsi"/>
+          <w:color w:val="000000"/>
+          <w:sz w:val="22"/>
+          <w:szCs w:val="22"/>
+        </w:rPr>
+        <w:t>Unless </w:t>
+      </w:r>
+      <w:r>
+        <w:rPr>
+          <w:rStyle w:val="Strong"/>
+          <w:rFonts w:asciiTheme="majorHAnsi" w:hAnsiTheme="majorHAnsi" w:cstheme="majorHAnsi"/>
+          <w:color w:val="000000"/>
+          <w:sz w:val="22"/>
+          <w:szCs w:val="22"/>
+        </w:rPr>
+        <w:t>every declared phase is implemented</w:t>
+      </w:r>
+      <w:r>
+        <w:rPr>
+          <w:rFonts w:asciiTheme="majorHAnsi" w:hAnsiTheme="majorHAnsi" w:cstheme="majorHAnsi"/>
+          <w:color w:val="000000"/>
+          <w:sz w:val="22"/>
+          <w:szCs w:val="22"/>
+        </w:rPr>
+        <w:t>.</w:t>
+      </w:r>
+    </w:p>
+    <w:p>
+      <w:pPr>
+        <w:spacing w:after="0"/>
+        <w:rPr>
+          <w:rFonts w:asciiTheme="majorHAnsi" w:hAnsiTheme="majorHAnsi" w:cstheme="majorHAnsi"/>
+        </w:rPr>
+      </w:pPr>
+      <w:r>
+        <w:rPr>
+          <w:rFonts w:asciiTheme="majorHAnsi" w:hAnsiTheme="majorHAnsi" w:cstheme="majorHAnsi"/>
+          <w:noProof/>
+        </w:rPr>
+        <w:pict w14:anchorId="6431A771">
+          <v:rect id="_x0000_i1030" alt="" style="width:431.95pt;height:.05pt;mso-width-percent:0;mso-height-percent:0;mso-width-percent:0;mso-height-percent:0" o:hrpct="923" o:hralign="center" o:hrstd="t" o:hr="t" fillcolor="#a0a0a0" stroked="f"/>
+        </w:pict>
+      </w:r>
+    </w:p>
+    <w:p>
+      <w:pPr>
+        <w:pStyle w:val="Heading3"/>
+        <w:rPr>
+          <w:rFonts w:cstheme="majorHAnsi"/>
+          <w:color w:val="0070C0"/>
+        </w:rPr>
+      </w:pPr>
+      <w:r>
+        <w:rPr>
+          <w:rFonts w:cstheme="majorHAnsi"/>
+          <w:color w:val="0070C0"/>
+        </w:rPr>
+        <w:t xml:space="preserve">56. </w:t>
+      </w:r>
+      <w:r>
+        <w:rPr>
+          <w:rFonts w:cstheme="majorHAnsi"/>
+          <w:color w:val="0070C0"/>
+        </w:rPr>
+        <w:t xml:space="preserve"> Time Disclosure Is Mandatory</w:t>
+      </w:r>
+    </w:p>
+    <w:p>
+      <w:pPr>
+        <w:pStyle w:val="NormalWeb"/>
+        <w:spacing w:after="0" w:afterAutospacing="0"/>
+        <w:rPr>
+          <w:rFonts w:asciiTheme="majorHAnsi" w:hAnsiTheme="majorHAnsi" w:cstheme="majorHAnsi"/>
+          <w:color w:val="000000"/>
+          <w:sz w:val="22"/>
+          <w:szCs w:val="22"/>
+        </w:rPr>
+      </w:pPr>
+      <w:r>
+        <w:rPr>
+          <w:rFonts w:asciiTheme="majorHAnsi" w:hAnsiTheme="majorHAnsi" w:cstheme="majorHAnsi"/>
+          <w:color w:val="000000"/>
+          <w:sz w:val="22"/>
+          <w:szCs w:val="22"/>
+        </w:rPr>
+        <w:t>Any claim of progress proximity </w:t>
+      </w:r>
+      <w:r>
+        <w:rPr>
+          <w:rStyle w:val="Strong"/>
+          <w:rFonts w:asciiTheme="majorHAnsi" w:hAnsiTheme="majorHAnsi" w:cstheme="majorHAnsi"/>
+          <w:color w:val="000000"/>
+          <w:sz w:val="22"/>
+          <w:szCs w:val="22"/>
+        </w:rPr>
+        <w:t>must include</w:t>
+      </w:r>
+      <w:r>
+        <w:rPr>
+          <w:rFonts w:asciiTheme="majorHAnsi" w:hAnsiTheme="majorHAnsi" w:cstheme="majorHAnsi"/>
+          <w:color w:val="000000"/>
+          <w:sz w:val="22"/>
+          <w:szCs w:val="22"/>
+        </w:rPr>
+        <w:t>:</w:t>
+      </w:r>
+    </w:p>
+    <w:p>
+      <w:pPr>
+        <w:pStyle w:val="NormalWeb"/>
+        <w:numPr>
+          <w:ilvl w:val="0"/>
+          <w:numId w:val="44"/>
+        </w:numPr>
+        <w:spacing w:after="0" w:afterAutospacing="0"/>
+        <w:rPr>
+          <w:rFonts w:asciiTheme="majorHAnsi" w:hAnsiTheme="majorHAnsi" w:cstheme="majorHAnsi"/>
+          <w:color w:val="000000"/>
+          <w:sz w:val="22"/>
+          <w:szCs w:val="22"/>
+        </w:rPr>
+      </w:pPr>
+      <w:r>
+        <w:rPr>
+          <w:rFonts w:asciiTheme="majorHAnsi" w:hAnsiTheme="majorHAnsi" w:cstheme="majorHAnsi"/>
+          <w:color w:val="000000"/>
+          <w:sz w:val="22"/>
+          <w:szCs w:val="22"/>
+        </w:rPr>
+        <w:t>Remaining hours</w:t>
+      </w:r>
+    </w:p>
+    <w:p>
+      <w:pPr>
+        <w:pStyle w:val="NormalWeb"/>
+        <w:numPr>
+          <w:ilvl w:val="0"/>
+          <w:numId w:val="44"/>
+        </w:numPr>
+        <w:spacing w:after="0" w:afterAutospacing="0"/>
+        <w:rPr>
+          <w:rFonts w:asciiTheme="majorHAnsi" w:hAnsiTheme="majorHAnsi" w:cstheme="majorHAnsi"/>
+          <w:color w:val="000000"/>
+          <w:sz w:val="22"/>
+          <w:szCs w:val="22"/>
+        </w:rPr>
+      </w:pPr>
+      <w:r>
+        <w:rPr>
+          <w:rFonts w:asciiTheme="majorHAnsi" w:hAnsiTheme="majorHAnsi" w:cstheme="majorHAnsi"/>
+          <w:color w:val="000000"/>
+          <w:sz w:val="22"/>
+          <w:szCs w:val="22"/>
+        </w:rPr>
+        <w:t>Remaining days</w:t>
+      </w:r>
+    </w:p>
+    <w:p>
+      <w:pPr>
+        <w:pStyle w:val="NormalWeb"/>
+        <w:numPr>
+          <w:ilvl w:val="0"/>
+          <w:numId w:val="44"/>
+        </w:numPr>
+        <w:spacing w:after="0" w:afterAutospacing="0"/>
+        <w:rPr>
+          <w:rFonts w:asciiTheme="majorHAnsi" w:hAnsiTheme="majorHAnsi" w:cstheme="majorHAnsi"/>
+          <w:color w:val="000000"/>
+          <w:sz w:val="22"/>
+          <w:szCs w:val="22"/>
+        </w:rPr>
+      </w:pPr>
+      <w:r>
+        <w:rPr>
+          <w:rFonts w:asciiTheme="majorHAnsi" w:hAnsiTheme="majorHAnsi" w:cstheme="majorHAnsi"/>
+          <w:color w:val="000000"/>
+          <w:sz w:val="22"/>
+          <w:szCs w:val="22"/>
+        </w:rPr>
+        <w:t>Explicit statement if work exceeds user constraints</w:t>
+      </w:r>
+    </w:p>
+    <w:p>
+      <w:pPr>
+        <w:spacing w:after="0"/>
+        <w:rPr>
+          <w:rFonts w:asciiTheme="majorHAnsi" w:hAnsiTheme="majorHAnsi" w:cstheme="majorHAnsi"/>
+        </w:rPr>
+      </w:pPr>
+      <w:r>
+        <w:rPr>
+          <w:rFonts w:asciiTheme="majorHAnsi" w:hAnsiTheme="majorHAnsi" w:cstheme="majorHAnsi"/>
+          <w:noProof/>
+        </w:rPr>
+        <w:pict w14:anchorId="551E9276">
+          <v:rect id="_x0000_i1029" alt="" style="width:431.95pt;height:.05pt;mso-width-percent:0;mso-height-percent:0;mso-width-percent:0;mso-height-percent:0" o:hrpct="923" o:hralign="center" o:hrstd="t" o:hr="t" fillcolor="#a0a0a0" stroked="f"/>
+        </w:pict>
+      </w:r>
+    </w:p>
+    <w:p>
+      <w:pPr>
+        <w:pStyle w:val="Heading3"/>
+        <w:rPr>
+          <w:rFonts w:cstheme="majorHAnsi"/>
+          <w:color w:val="0070C0"/>
+        </w:rPr>
+      </w:pPr>
+      <w:r>
+        <w:rPr>
+          <w:rFonts w:cstheme="majorHAnsi"/>
+          <w:color w:val="0070C0"/>
+        </w:rPr>
+        <w:t xml:space="preserve">57. </w:t>
+      </w:r>
+      <w:r>
+        <w:rPr>
+          <w:rFonts w:cstheme="majorHAnsi"/>
+          <w:color w:val="0070C0"/>
+        </w:rPr>
+        <w:t xml:space="preserve"> No Unauthorized Reframing</w:t>
+      </w:r>
+    </w:p>
+    <w:p>
+      <w:pPr>
+        <w:pStyle w:val="NormalWeb"/>
+        <w:spacing w:after="0" w:afterAutospacing="0"/>
+        <w:rPr>
+          <w:rFonts w:asciiTheme="majorHAnsi" w:hAnsiTheme="majorHAnsi" w:cstheme="majorHAnsi"/>
+          <w:color w:val="000000"/>
+          <w:sz w:val="22"/>
+          <w:szCs w:val="22"/>
+        </w:rPr>
+      </w:pPr>
+      <w:r>
+        <w:rPr>
+          <w:rFonts w:asciiTheme="majorHAnsi" w:hAnsiTheme="majorHAnsi" w:cstheme="majorHAnsi"/>
+          <w:color w:val="000000"/>
+          <w:sz w:val="22"/>
+          <w:szCs w:val="22"/>
+        </w:rPr>
+        <w:t>Never introduce alternate success frames (demo-ready, interview-ready, defensible, etc.) </w:t>
+      </w:r>
+      <w:r>
+        <w:rPr>
+          <w:rStyle w:val="Strong"/>
+          <w:rFonts w:asciiTheme="majorHAnsi" w:hAnsiTheme="majorHAnsi" w:cstheme="majorHAnsi"/>
+          <w:color w:val="000000"/>
+          <w:sz w:val="22"/>
+          <w:szCs w:val="22"/>
+        </w:rPr>
+        <w:t>unless explicitly requested</w:t>
+      </w:r>
+      <w:r>
+        <w:rPr>
+          <w:rFonts w:asciiTheme="majorHAnsi" w:hAnsiTheme="majorHAnsi" w:cstheme="majorHAnsi"/>
+          <w:color w:val="000000"/>
+          <w:sz w:val="22"/>
+          <w:szCs w:val="22"/>
+        </w:rPr>
+        <w:t>.</w:t>
+      </w:r>
+    </w:p>
+    <w:p>
+      <w:pPr>
+        <w:spacing w:after="0"/>
+        <w:rPr>
+          <w:rFonts w:asciiTheme="majorHAnsi" w:hAnsiTheme="majorHAnsi" w:cstheme="majorHAnsi"/>
+        </w:rPr>
+      </w:pPr>
+      <w:r>
+        <w:rPr>
+          <w:rFonts w:asciiTheme="majorHAnsi" w:hAnsiTheme="majorHAnsi" w:cstheme="majorHAnsi"/>
+          <w:noProof/>
+        </w:rPr>
+        <w:pict w14:anchorId="4C70435C">
+          <v:rect id="_x0000_i1028" alt="" style="width:431.95pt;height:.05pt;mso-width-percent:0;mso-height-percent:0;mso-width-percent:0;mso-height-percent:0" o:hrpct="923" o:hralign="center" o:hrstd="t" o:hr="t" fillcolor="#a0a0a0" stroked="f"/>
+        </w:pict>
+      </w:r>
+    </w:p>
+    <w:p>
+      <w:pPr>
+        <w:pStyle w:val="Heading3"/>
+        <w:rPr>
+          <w:rFonts w:cstheme="majorHAnsi"/>
+          <w:color w:val="0070C0"/>
+        </w:rPr>
+      </w:pPr>
+      <w:r>
+        <w:rPr>
+          <w:rFonts w:cstheme="majorHAnsi"/>
+          <w:color w:val="0070C0"/>
+        </w:rPr>
+        <w:t>58.</w:t>
+      </w:r>
+      <w:r>
+        <w:rPr>
+          <w:rFonts w:cstheme="majorHAnsi"/>
+          <w:color w:val="0070C0"/>
+        </w:rPr>
+        <w:t xml:space="preserve"> Forced Stop on Constraint Conflict</w:t>
+      </w:r>
+    </w:p>
+    <w:p>
+      <w:pPr>
+        <w:pStyle w:val="NormalWeb"/>
+        <w:spacing w:after="0" w:afterAutospacing="0"/>
+        <w:rPr>
+          <w:rFonts w:asciiTheme="majorHAnsi" w:hAnsiTheme="majorHAnsi" w:cstheme="majorHAnsi"/>
+          <w:color w:val="000000"/>
+          <w:sz w:val="22"/>
+          <w:szCs w:val="22"/>
+        </w:rPr>
+      </w:pPr>
+      <w:r>
+        <w:rPr>
+          <w:rFonts w:asciiTheme="majorHAnsi" w:hAnsiTheme="majorHAnsi" w:cstheme="majorHAnsi"/>
+          <w:color w:val="000000"/>
+          <w:sz w:val="22"/>
+          <w:szCs w:val="22"/>
+        </w:rPr>
+        <w:t>If remaining work exceeds stated time availability:</w:t>
+      </w:r>
+    </w:p>
+    <w:p>
+      <w:pPr>
+        <w:pStyle w:val="NormalWeb"/>
+        <w:numPr>
+          <w:ilvl w:val="0"/>
+          <w:numId w:val="45"/>
+        </w:numPr>
+        <w:spacing w:after="0" w:afterAutospacing="0"/>
+        <w:rPr>
+          <w:rFonts w:asciiTheme="majorHAnsi" w:hAnsiTheme="majorHAnsi" w:cstheme="majorHAnsi"/>
+          <w:color w:val="000000"/>
+          <w:sz w:val="22"/>
+          <w:szCs w:val="22"/>
+        </w:rPr>
+      </w:pPr>
+      <w:r>
+        <w:rPr>
+          <w:rFonts w:asciiTheme="majorHAnsi" w:hAnsiTheme="majorHAnsi" w:cstheme="majorHAnsi"/>
+          <w:color w:val="000000"/>
+          <w:sz w:val="22"/>
+          <w:szCs w:val="22"/>
+        </w:rPr>
+        <w:t>Work must stop</w:t>
+      </w:r>
+    </w:p>
+    <w:p>
+      <w:pPr>
+        <w:pStyle w:val="NormalWeb"/>
+        <w:numPr>
+          <w:ilvl w:val="0"/>
+          <w:numId w:val="45"/>
+        </w:numPr>
+        <w:spacing w:after="0" w:afterAutospacing="0"/>
+        <w:rPr>
+          <w:rFonts w:asciiTheme="majorHAnsi" w:hAnsiTheme="majorHAnsi" w:cstheme="majorHAnsi"/>
+          <w:color w:val="000000"/>
+          <w:sz w:val="22"/>
+          <w:szCs w:val="22"/>
+        </w:rPr>
+      </w:pPr>
+      <w:r>
+        <w:rPr>
+          <w:rFonts w:asciiTheme="majorHAnsi" w:hAnsiTheme="majorHAnsi" w:cstheme="majorHAnsi"/>
+          <w:color w:val="000000"/>
+          <w:sz w:val="22"/>
+          <w:szCs w:val="22"/>
+        </w:rPr>
+        <w:t>User must be warned explicitly</w:t>
+      </w:r>
+    </w:p>
+    <w:p>
+      <w:pPr>
+        <w:pStyle w:val="NormalWeb"/>
+        <w:numPr>
+          <w:ilvl w:val="0"/>
+          <w:numId w:val="45"/>
+        </w:numPr>
+        <w:spacing w:after="0" w:afterAutospacing="0"/>
+        <w:rPr>
+          <w:rFonts w:asciiTheme="majorHAnsi" w:hAnsiTheme="majorHAnsi" w:cstheme="majorHAnsi"/>
+          <w:color w:val="000000"/>
+          <w:sz w:val="22"/>
+          <w:szCs w:val="22"/>
+        </w:rPr>
+      </w:pPr>
+      <w:r>
+        <w:rPr>
+          <w:rFonts w:asciiTheme="majorHAnsi" w:hAnsiTheme="majorHAnsi" w:cstheme="majorHAnsi"/>
+          <w:color w:val="000000"/>
+          <w:sz w:val="22"/>
+          <w:szCs w:val="22"/>
+        </w:rPr>
+        <w:t>No “just one more phase” guidance allowed</w:t>
+      </w:r>
+    </w:p>
+    <w:p>
+      <w:pPr>
+        <w:spacing w:after="0"/>
+        <w:rPr>
+          <w:rFonts w:asciiTheme="majorHAnsi" w:hAnsiTheme="majorHAnsi" w:cstheme="majorHAnsi"/>
+        </w:rPr>
+      </w:pPr>
+      <w:r>
+        <w:rPr>
+          <w:rFonts w:asciiTheme="majorHAnsi" w:hAnsiTheme="majorHAnsi" w:cstheme="majorHAnsi"/>
+          <w:noProof/>
+        </w:rPr>
+        <w:pict w14:anchorId="18C1B49F">
+          <v:rect id="_x0000_i1027" alt="" style="width:431.95pt;height:.05pt;mso-width-percent:0;mso-height-percent:0;mso-width-percent:0;mso-height-percent:0" o:hrpct="923" o:hralign="center" o:hrstd="t" o:hr="t" fillcolor="#a0a0a0" stroked="f"/>
+        </w:pict>
+      </w:r>
+    </w:p>
+    <w:p>
+      <w:pPr>
+        <w:pStyle w:val="Heading3"/>
+        <w:rPr>
+          <w:rFonts w:cstheme="majorHAnsi"/>
+          <w:color w:val="0070C0"/>
+        </w:rPr>
+      </w:pPr>
+      <w:r>
+        <w:rPr>
+          <w:rFonts w:cstheme="majorHAnsi"/>
+          <w:color w:val="0070C0"/>
+        </w:rPr>
+        <w:t xml:space="preserve">59. </w:t>
+      </w:r>
+      <w:r>
+        <w:rPr>
+          <w:rFonts w:cstheme="majorHAnsi"/>
+          <w:color w:val="0070C0"/>
+        </w:rPr>
+        <w:t xml:space="preserve"> Recovery ≠ Completion</w:t>
+      </w:r>
+    </w:p>
+    <w:p>
+      <w:pPr>
+        <w:pStyle w:val="NormalWeb"/>
+        <w:spacing w:after="0" w:afterAutospacing="0"/>
+        <w:rPr>
+          <w:rFonts w:asciiTheme="majorHAnsi" w:hAnsiTheme="majorHAnsi" w:cstheme="majorHAnsi"/>
+          <w:color w:val="000000"/>
+          <w:sz w:val="22"/>
+          <w:szCs w:val="22"/>
+        </w:rPr>
+      </w:pPr>
+      <w:r>
+        <w:rPr>
+          <w:rFonts w:asciiTheme="majorHAnsi" w:hAnsiTheme="majorHAnsi" w:cstheme="majorHAnsi"/>
+          <w:color w:val="000000"/>
+          <w:sz w:val="22"/>
+          <w:szCs w:val="22"/>
+        </w:rPr>
+        <w:t>Infrastructure recovery, stabilization, or correctness </w:t>
+      </w:r>
+      <w:r>
+        <w:rPr>
+          <w:rStyle w:val="Strong"/>
+          <w:rFonts w:asciiTheme="majorHAnsi" w:hAnsiTheme="majorHAnsi" w:cstheme="majorHAnsi"/>
+          <w:color w:val="000000"/>
+          <w:sz w:val="22"/>
+          <w:szCs w:val="22"/>
+        </w:rPr>
+        <w:t>does not</w:t>
+      </w:r>
+      <w:r>
+        <w:rPr>
+          <w:rFonts w:asciiTheme="majorHAnsi" w:hAnsiTheme="majorHAnsi" w:cstheme="majorHAnsi"/>
+          <w:color w:val="000000"/>
+          <w:sz w:val="22"/>
+          <w:szCs w:val="22"/>
+        </w:rPr>
+        <w:t> imply completion.</w:t>
+      </w:r>
+    </w:p>
+    <w:p>
+      <w:pPr>
+        <w:pStyle w:val="NormalWeb"/>
+        <w:spacing w:after="0" w:afterAutospacing="0"/>
+        <w:rPr>
+          <w:rFonts w:asciiTheme="majorHAnsi" w:hAnsiTheme="majorHAnsi" w:cstheme="majorHAnsi"/>
+          <w:color w:val="000000"/>
+          <w:sz w:val="22"/>
+          <w:szCs w:val="22"/>
+        </w:rPr>
+      </w:pPr>
+      <w:r>
+        <w:rPr>
+          <w:rFonts w:asciiTheme="majorHAnsi" w:hAnsiTheme="majorHAnsi" w:cstheme="majorHAnsi"/>
+          <w:color w:val="000000"/>
+          <w:sz w:val="22"/>
+          <w:szCs w:val="22"/>
+        </w:rPr>
+        <w:t>They must always be labeled as </w:t>
+      </w:r>
+      <w:r>
+        <w:rPr>
+          <w:rStyle w:val="Strong"/>
+          <w:rFonts w:asciiTheme="majorHAnsi" w:hAnsiTheme="majorHAnsi" w:cstheme="majorHAnsi"/>
+          <w:color w:val="000000"/>
+          <w:sz w:val="22"/>
+          <w:szCs w:val="22"/>
+        </w:rPr>
+        <w:t>partial states</w:t>
+      </w:r>
+      <w:r>
+        <w:rPr>
+          <w:rFonts w:asciiTheme="majorHAnsi" w:hAnsiTheme="majorHAnsi" w:cstheme="majorHAnsi"/>
+          <w:color w:val="000000"/>
+          <w:sz w:val="22"/>
+          <w:szCs w:val="22"/>
+        </w:rPr>
+        <w:t>.</w:t>
+      </w:r>
+    </w:p>
+    <w:p>
+      <w:pPr>
+        <w:spacing w:after="0"/>
+        <w:rPr>
+          <w:rFonts w:asciiTheme="majorHAnsi" w:hAnsiTheme="majorHAnsi" w:cstheme="majorHAnsi"/>
+        </w:rPr>
+      </w:pPr>
+      <w:r>
+        <w:rPr>
+          <w:rFonts w:asciiTheme="majorHAnsi" w:hAnsiTheme="majorHAnsi" w:cstheme="majorHAnsi"/>
+          <w:noProof/>
+        </w:rPr>
+        <w:pict w14:anchorId="22986328">
+          <v:rect id="_x0000_i1026" alt="" style="width:431.95pt;height:.05pt;mso-width-percent:0;mso-height-percent:0;mso-width-percent:0;mso-height-percent:0" o:hrpct="923" o:hralign="center" o:hrstd="t" o:hr="t" fillcolor="#a0a0a0" stroked="f"/>
+        </w:pict>
+      </w:r>
+    </w:p>
+    <w:p>
+      <w:pPr>
+        <w:pStyle w:val="Heading3"/>
+        <w:rPr>
+          <w:rFonts w:cstheme="majorHAnsi"/>
+          <w:color w:val="0070C0"/>
+        </w:rPr>
+      </w:pPr>
+      <w:r>
+        <w:rPr>
+          <w:rFonts w:cstheme="majorHAnsi"/>
+          <w:color w:val="0070C0"/>
+        </w:rPr>
+        <w:t xml:space="preserve">60. </w:t>
+      </w:r>
+      <w:r>
+        <w:rPr>
+          <w:rFonts w:cstheme="majorHAnsi"/>
+          <w:color w:val="0070C0"/>
+        </w:rPr>
+        <w:t xml:space="preserve"> Autogen Does Not Nullify Time</w:t>
+      </w:r>
+    </w:p>
+    <w:p>
+      <w:pPr>
+        <w:pStyle w:val="NormalWeb"/>
+        <w:spacing w:after="0" w:afterAutospacing="0"/>
+        <w:rPr>
+          <w:rFonts w:asciiTheme="majorHAnsi" w:hAnsiTheme="majorHAnsi" w:cstheme="majorHAnsi"/>
+          <w:color w:val="000000"/>
+          <w:sz w:val="22"/>
+          <w:szCs w:val="22"/>
+        </w:rPr>
+      </w:pPr>
+      <w:r>
+        <w:rPr>
+          <w:rFonts w:asciiTheme="majorHAnsi" w:hAnsiTheme="majorHAnsi" w:cstheme="majorHAnsi"/>
+          <w:color w:val="000000"/>
+          <w:sz w:val="22"/>
+          <w:szCs w:val="22"/>
+        </w:rPr>
+        <w:t>Autogeneration may reduce effort but </w:t>
+      </w:r>
+      <w:r>
+        <w:rPr>
+          <w:rStyle w:val="Strong"/>
+          <w:rFonts w:asciiTheme="majorHAnsi" w:hAnsiTheme="majorHAnsi" w:cstheme="majorHAnsi"/>
+          <w:color w:val="000000"/>
+          <w:sz w:val="22"/>
+          <w:szCs w:val="22"/>
+        </w:rPr>
+        <w:t>does not eliminate validation, integration, or cognitive load</w:t>
+      </w:r>
+      <w:r>
+        <w:rPr>
+          <w:rFonts w:asciiTheme="majorHAnsi" w:hAnsiTheme="majorHAnsi" w:cstheme="majorHAnsi"/>
+          <w:color w:val="000000"/>
+          <w:sz w:val="22"/>
+          <w:szCs w:val="22"/>
+        </w:rPr>
+        <w:t>.</w:t>
+      </w:r>
+    </w:p>
+    <w:p>
+      <w:pPr>
+        <w:pStyle w:val="NormalWeb"/>
+        <w:spacing w:after="0" w:afterAutospacing="0"/>
+        <w:rPr>
+          <w:rFonts w:asciiTheme="majorHAnsi" w:hAnsiTheme="majorHAnsi" w:cstheme="majorHAnsi"/>
+          <w:color w:val="000000"/>
+          <w:sz w:val="22"/>
+          <w:szCs w:val="22"/>
+        </w:rPr>
+      </w:pPr>
+      <w:r>
+        <w:rPr>
+          <w:rFonts w:asciiTheme="majorHAnsi" w:hAnsiTheme="majorHAnsi" w:cstheme="majorHAnsi"/>
+          <w:color w:val="000000"/>
+          <w:sz w:val="22"/>
+          <w:szCs w:val="22"/>
+        </w:rPr>
+        <w:lastRenderedPageBreak/>
+        <w:t>Time estimates must reflect this.</w:t>
+      </w:r>
+    </w:p>
+    <w:p>
+      <w:pPr>
+        <w:spacing w:after="0"/>
+        <w:rPr>
+          <w:rFonts w:asciiTheme="majorHAnsi" w:hAnsiTheme="majorHAnsi" w:cstheme="majorHAnsi"/>
+        </w:rPr>
+      </w:pPr>
+      <w:r>
+        <w:rPr>
+          <w:rFonts w:asciiTheme="majorHAnsi" w:hAnsiTheme="majorHAnsi" w:cstheme="majorHAnsi"/>
+          <w:noProof/>
+        </w:rPr>
+        <w:pict w14:anchorId="58D27333">
+          <v:rect id="_x0000_i1025" alt="" style="width:431.95pt;height:.05pt;mso-width-percent:0;mso-height-percent:0;mso-width-percent:0;mso-height-percent:0" o:hrpct="923" o:hralign="center" o:hrstd="t" o:hr="t" fillcolor="#a0a0a0" stroked="f"/>
+        </w:pict>
+      </w:r>
+    </w:p>
+    <w:p>
+      <w:pPr>
+        <w:pStyle w:val="Heading2"/>
+        <w:rPr>
+          <w:rFonts w:cstheme="majorHAnsi"/>
+          <w:color w:val="0070C0"/>
+          <w:sz w:val="22"/>
+          <w:szCs w:val="22"/>
+        </w:rPr>
+      </w:pPr>
+      <w:r>
+        <w:rPr>
+          <w:rFonts w:cstheme="majorHAnsi"/>
+          <w:color w:val="0070C0"/>
+          <w:sz w:val="22"/>
+          <w:szCs w:val="22"/>
+        </w:rPr>
+        <w:t xml:space="preserve">61. </w:t>
+      </w:r>
+      <w:r>
+        <w:rPr>
+          <w:rFonts w:cstheme="majorHAnsi"/>
+          <w:color w:val="0070C0"/>
+          <w:sz w:val="22"/>
+          <w:szCs w:val="22"/>
+        </w:rPr>
+        <w:t xml:space="preserve"> User Definition of Success Is Absolute</w:t>
+      </w:r>
+      <w:r>
+        <w:rPr>
+          <w:rFonts w:cstheme="majorHAnsi"/>
+          <w:color w:val="0070C0"/>
+          <w:sz w:val="22"/>
+          <w:szCs w:val="22"/>
+        </w:rPr>
+        <w:t xml:space="preserve"> </w:t>
+      </w:r>
+      <w:r>
+        <w:rPr>
+          <w:rFonts w:cstheme="majorHAnsi"/>
+          <w:color w:val="0070C0"/>
+          <w:sz w:val="22"/>
+          <w:szCs w:val="22"/>
+        </w:rPr>
+        <w:t>(Vision-Standard)</w:t>
+      </w:r>
+    </w:p>
+    <w:p>
+      <w:pPr>
+        <w:pStyle w:val="NormalWeb"/>
+        <w:spacing w:after="0" w:afterAutospacing="0"/>
+        <w:rPr>
+          <w:rFonts w:asciiTheme="majorHAnsi" w:hAnsiTheme="majorHAnsi" w:cstheme="majorHAnsi"/>
+          <w:color w:val="000000"/>
+          <w:sz w:val="22"/>
+          <w:szCs w:val="22"/>
+        </w:rPr>
+      </w:pPr>
+      <w:r>
+        <w:rPr>
+          <w:rFonts w:asciiTheme="majorHAnsi" w:hAnsiTheme="majorHAnsi" w:cstheme="majorHAnsi"/>
+          <w:color w:val="000000"/>
+          <w:sz w:val="22"/>
+          <w:szCs w:val="22"/>
+        </w:rPr>
+        <w:t>If the user defines success explicitly, </w:t>
+      </w:r>
+      <w:r>
+        <w:rPr>
+          <w:rStyle w:val="Strong"/>
+          <w:rFonts w:asciiTheme="majorHAnsi" w:hAnsiTheme="majorHAnsi" w:cstheme="majorHAnsi"/>
+          <w:color w:val="000000"/>
+          <w:sz w:val="22"/>
+          <w:szCs w:val="22"/>
+        </w:rPr>
+        <w:t>no reinterpretation is allowed</w:t>
+      </w:r>
+      <w:r>
+        <w:rPr>
+          <w:rFonts w:asciiTheme="majorHAnsi" w:hAnsiTheme="majorHAnsi" w:cstheme="majorHAnsi"/>
+          <w:color w:val="000000"/>
+          <w:sz w:val="22"/>
+          <w:szCs w:val="22"/>
+        </w:rPr>
+        <w:t>.</w:t>
+      </w:r>
+    </w:p>
+    <w:p>
+      <w:pPr>
+        <w:pStyle w:val="NormalWeb"/>
+        <w:spacing w:after="0" w:afterAutospacing="0"/>
+        <w:rPr>
+          <w:rFonts w:asciiTheme="majorHAnsi" w:hAnsiTheme="majorHAnsi" w:cstheme="majorHAnsi"/>
+          <w:color w:val="000000"/>
+          <w:sz w:val="22"/>
+          <w:szCs w:val="22"/>
+        </w:rPr>
+      </w:pPr>
+      <w:r>
+        <w:rPr>
+          <w:rFonts w:asciiTheme="majorHAnsi" w:hAnsiTheme="majorHAnsi" w:cstheme="majorHAnsi"/>
+          <w:color w:val="000000"/>
+          <w:sz w:val="22"/>
+          <w:szCs w:val="22"/>
+        </w:rPr>
+        <w:t>Deviation requires </w:t>
+      </w:r>
+      <w:r>
+        <w:rPr>
+          <w:rStyle w:val="Strong"/>
+          <w:rFonts w:asciiTheme="majorHAnsi" w:hAnsiTheme="majorHAnsi" w:cstheme="majorHAnsi"/>
+          <w:color w:val="000000"/>
+          <w:sz w:val="22"/>
+          <w:szCs w:val="22"/>
+        </w:rPr>
+        <w:t>explicit consent</w:t>
+      </w:r>
+      <w:r>
+        <w:rPr>
+          <w:rFonts w:asciiTheme="majorHAnsi" w:hAnsiTheme="majorHAnsi" w:cstheme="majorHAnsi"/>
+          <w:color w:val="000000"/>
+          <w:sz w:val="22"/>
+          <w:szCs w:val="22"/>
+        </w:rPr>
+        <w:t>.</w:t>
+      </w:r>
+    </w:p>
+    <w:p>
+      <w:pPr>
+        <w:pStyle w:val="NormalWeb"/>
+        <w:spacing w:after="0" w:afterAutospacing="0"/>
+        <w:rPr>
+          <w:rFonts w:asciiTheme="majorHAnsi" w:hAnsiTheme="majorHAnsi" w:cstheme="majorHAnsi"/>
+          <w:sz w:val="22"/>
+          <w:szCs w:val="22"/>
+        </w:rPr>
+      </w:pPr>
+    </w:p>
+    <w:p>
+      <w:pPr>
+        <w:pStyle w:val="NormalWeb"/>
+        <w:spacing w:after="0" w:afterAutospacing="0"/>
+        <w:rPr>
+          <w:rFonts w:asciiTheme="majorHAnsi" w:hAnsiTheme="majorHAnsi" w:cstheme="majorHAnsi"/>
+          <w:sz w:val="22"/>
+          <w:szCs w:val="22"/>
+        </w:rPr>
+      </w:pPr>
+    </w:p>
+    <w:p>
+      <w:pPr>
+        <w:pStyle w:val="NormalWeb"/>
+        <w:spacing w:after="0" w:afterAutospacing="0"/>
         <w:ind w:left="360"/>
+        <w:rPr>
+          <w:rFonts w:asciiTheme="majorHAnsi" w:hAnsiTheme="majorHAnsi" w:cstheme="majorHAnsi"/>
+          <w:sz w:val="22"/>
+          <w:szCs w:val="22"/>
+        </w:rPr>
       </w:pPr>
     </w:p>
     <w:p>
       <w:pPr>
         <w:pStyle w:val="NormalWeb"/>
+        <w:spacing w:after="0" w:afterAutospacing="0"/>
+        <w:ind w:left="360"/>
+        <w:rPr>
+          <w:rFonts w:asciiTheme="majorHAnsi" w:hAnsiTheme="majorHAnsi" w:cstheme="majorHAnsi"/>
+          <w:sz w:val="22"/>
+          <w:szCs w:val="22"/>
+        </w:rPr>
       </w:pPr>
     </w:p>
     <w:p>
       <w:pPr>
         <w:pStyle w:val="NormalWeb"/>
+        <w:spacing w:after="0" w:afterAutospacing="0"/>
+        <w:rPr>
+          <w:rFonts w:asciiTheme="majorHAnsi" w:hAnsiTheme="majorHAnsi" w:cstheme="majorHAnsi"/>
+          <w:sz w:val="22"/>
+          <w:szCs w:val="22"/>
+        </w:rPr>
       </w:pPr>
     </w:p>
     <w:p>
       <w:pPr>
         <w:pStyle w:val="NormalWeb"/>
+        <w:spacing w:after="0" w:afterAutospacing="0"/>
+        <w:rPr>
+          <w:rFonts w:asciiTheme="majorHAnsi" w:hAnsiTheme="majorHAnsi" w:cstheme="majorHAnsi"/>
+          <w:sz w:val="22"/>
+          <w:szCs w:val="22"/>
+        </w:rPr>
+      </w:pPr>
+    </w:p>
+    <w:p>
+      <w:pPr>
+        <w:pStyle w:val="NormalWeb"/>
+        <w:spacing w:after="0" w:afterAutospacing="0"/>
         <w:rPr>
           <w:rStyle w:val="Strong"/>
+          <w:rFonts w:asciiTheme="majorHAnsi" w:hAnsiTheme="majorHAnsi" w:cstheme="majorHAnsi"/>
+          <w:sz w:val="22"/>
+          <w:szCs w:val="22"/>
         </w:rPr>
       </w:pPr>
     </w:p>
     <w:p>
       <w:pPr>
         <w:pStyle w:val="NormalWeb"/>
+        <w:spacing w:after="0" w:afterAutospacing="0"/>
         <w:rPr>
           <w:rStyle w:val="Strong"/>
+          <w:rFonts w:asciiTheme="majorHAnsi" w:hAnsiTheme="majorHAnsi" w:cstheme="majorHAnsi"/>
+          <w:sz w:val="22"/>
+          <w:szCs w:val="22"/>
         </w:rPr>
       </w:pPr>
     </w:p>
     <w:p>
       <w:pPr>
         <w:pStyle w:val="NormalWeb"/>
+        <w:spacing w:after="0" w:afterAutospacing="0"/>
+        <w:rPr>
+          <w:rFonts w:asciiTheme="majorHAnsi" w:hAnsiTheme="majorHAnsi" w:cstheme="majorHAnsi"/>
+          <w:sz w:val="22"/>
+          <w:szCs w:val="22"/>
+        </w:rPr>
       </w:pPr>
     </w:p>
     <w:p>
       <w:pPr>
         <w:pStyle w:val="NormalWeb"/>
+        <w:spacing w:after="0" w:afterAutospacing="0"/>
+        <w:rPr>
+          <w:rFonts w:asciiTheme="majorHAnsi" w:hAnsiTheme="majorHAnsi" w:cstheme="majorHAnsi"/>
+          <w:sz w:val="22"/>
+          <w:szCs w:val="22"/>
+        </w:rPr>
       </w:pPr>
     </w:p>
     <w:p>
@@ -3089,8 +5032,10 @@
           <w:ilvl w:val="0"/>
           <w:numId w:val="0"/>
         </w:numPr>
+        <w:spacing w:after="0"/>
         <w:ind w:left="360" w:hanging="360"/>
         <w:rPr>
+          <w:rFonts w:asciiTheme="majorHAnsi" w:hAnsiTheme="majorHAnsi" w:cstheme="majorHAnsi"/>
           <w:b/>
           <w:bCs/>
           <w:color w:val="0070C0"/>
@@ -3099,7 +5044,7 @@
     </w:p>
     <w:sectPr>
       <w:pgSz w:w="12240" w:h="15840"/>
-      <w:pgMar w:top="1440" w:right="1800" w:bottom="1440" w:left="1800" w:header="720" w:footer="720" w:gutter="0"/>
+      <w:pgMar w:top="477" w:right="1800" w:bottom="1440" w:left="1800" w:header="720" w:footer="720" w:gutter="0"/>
       <w:cols w:space="720"/>
       <w:docGrid w:linePitch="360"/>
     </w:sectPr>
@@ -3579,6 +5524,155 @@
     </w:lvl>
   </w:abstractNum>
   <w:abstractNum w:abstractNumId="11" w15:restartNumberingAfterBreak="0">
+    <w:nsid w:val="03700EE8"/>
+    <w:multiLevelType w:val="multilevel"/>
+    <w:tmpl w:val="33AA8F9A"/>
+    <w:lvl w:ilvl="0">
+      <w:start w:val="1"/>
+      <w:numFmt w:val="bullet"/>
+      <w:lvlText w:val=""/>
+      <w:lvlJc w:val="left"/>
+      <w:pPr>
+        <w:tabs>
+          <w:tab w:val="num" w:pos="720"/>
+        </w:tabs>
+        <w:ind w:left="720" w:hanging="360"/>
+      </w:pPr>
+      <w:rPr>
+        <w:rFonts w:ascii="Symbol" w:hAnsi="Symbol" w:hint="default"/>
+        <w:sz w:val="20"/>
+      </w:rPr>
+    </w:lvl>
+    <w:lvl w:ilvl="1" w:tentative="1">
+      <w:start w:val="1"/>
+      <w:numFmt w:val="bullet"/>
+      <w:lvlText w:val="o"/>
+      <w:lvlJc w:val="left"/>
+      <w:pPr>
+        <w:tabs>
+          <w:tab w:val="num" w:pos="1440"/>
+        </w:tabs>
+        <w:ind w:left="1440" w:hanging="360"/>
+      </w:pPr>
+      <w:rPr>
+        <w:rFonts w:ascii="Courier New" w:hAnsi="Courier New" w:hint="default"/>
+        <w:sz w:val="20"/>
+      </w:rPr>
+    </w:lvl>
+    <w:lvl w:ilvl="2" w:tentative="1">
+      <w:start w:val="1"/>
+      <w:numFmt w:val="bullet"/>
+      <w:lvlText w:val=""/>
+      <w:lvlJc w:val="left"/>
+      <w:pPr>
+        <w:tabs>
+          <w:tab w:val="num" w:pos="2160"/>
+        </w:tabs>
+        <w:ind w:left="2160" w:hanging="360"/>
+      </w:pPr>
+      <w:rPr>
+        <w:rFonts w:ascii="Wingdings" w:hAnsi="Wingdings" w:hint="default"/>
+        <w:sz w:val="20"/>
+      </w:rPr>
+    </w:lvl>
+    <w:lvl w:ilvl="3" w:tentative="1">
+      <w:start w:val="1"/>
+      <w:numFmt w:val="bullet"/>
+      <w:lvlText w:val=""/>
+      <w:lvlJc w:val="left"/>
+      <w:pPr>
+        <w:tabs>
+          <w:tab w:val="num" w:pos="2880"/>
+        </w:tabs>
+        <w:ind w:left="2880" w:hanging="360"/>
+      </w:pPr>
+      <w:rPr>
+        <w:rFonts w:ascii="Wingdings" w:hAnsi="Wingdings" w:hint="default"/>
+        <w:sz w:val="20"/>
+      </w:rPr>
+    </w:lvl>
+    <w:lvl w:ilvl="4" w:tentative="1">
+      <w:start w:val="1"/>
+      <w:numFmt w:val="bullet"/>
+      <w:lvlText w:val=""/>
+      <w:lvlJc w:val="left"/>
+      <w:pPr>
+        <w:tabs>
+          <w:tab w:val="num" w:pos="3600"/>
+        </w:tabs>
+        <w:ind w:left="3600" w:hanging="360"/>
+      </w:pPr>
+      <w:rPr>
+        <w:rFonts w:ascii="Wingdings" w:hAnsi="Wingdings" w:hint="default"/>
+        <w:sz w:val="20"/>
+      </w:rPr>
+    </w:lvl>
+    <w:lvl w:ilvl="5" w:tentative="1">
+      <w:start w:val="1"/>
+      <w:numFmt w:val="bullet"/>
+      <w:lvlText w:val=""/>
+      <w:lvlJc w:val="left"/>
+      <w:pPr>
+        <w:tabs>
+          <w:tab w:val="num" w:pos="4320"/>
+        </w:tabs>
+        <w:ind w:left="4320" w:hanging="360"/>
+      </w:pPr>
+      <w:rPr>
+        <w:rFonts w:ascii="Wingdings" w:hAnsi="Wingdings" w:hint="default"/>
+        <w:sz w:val="20"/>
+      </w:rPr>
+    </w:lvl>
+    <w:lvl w:ilvl="6" w:tentative="1">
+      <w:start w:val="1"/>
+      <w:numFmt w:val="bullet"/>
+      <w:lvlText w:val=""/>
+      <w:lvlJc w:val="left"/>
+      <w:pPr>
+        <w:tabs>
+          <w:tab w:val="num" w:pos="5040"/>
+        </w:tabs>
+        <w:ind w:left="5040" w:hanging="360"/>
+      </w:pPr>
+      <w:rPr>
+        <w:rFonts w:ascii="Wingdings" w:hAnsi="Wingdings" w:hint="default"/>
+        <w:sz w:val="20"/>
+      </w:rPr>
+    </w:lvl>
+    <w:lvl w:ilvl="7" w:tentative="1">
+      <w:start w:val="1"/>
+      <w:numFmt w:val="bullet"/>
+      <w:lvlText w:val=""/>
+      <w:lvlJc w:val="left"/>
+      <w:pPr>
+        <w:tabs>
+          <w:tab w:val="num" w:pos="5760"/>
+        </w:tabs>
+        <w:ind w:left="5760" w:hanging="360"/>
+      </w:pPr>
+      <w:rPr>
+        <w:rFonts w:ascii="Wingdings" w:hAnsi="Wingdings" w:hint="default"/>
+        <w:sz w:val="20"/>
+      </w:rPr>
+    </w:lvl>
+    <w:lvl w:ilvl="8" w:tentative="1">
+      <w:start w:val="1"/>
+      <w:numFmt w:val="bullet"/>
+      <w:lvlText w:val=""/>
+      <w:lvlJc w:val="left"/>
+      <w:pPr>
+        <w:tabs>
+          <w:tab w:val="num" w:pos="6480"/>
+        </w:tabs>
+        <w:ind w:left="6480" w:hanging="360"/>
+      </w:pPr>
+      <w:rPr>
+        <w:rFonts w:ascii="Wingdings" w:hAnsi="Wingdings" w:hint="default"/>
+        <w:sz w:val="20"/>
+      </w:rPr>
+    </w:lvl>
+  </w:abstractNum>
+  <w:abstractNum w:abstractNumId="12" w15:restartNumberingAfterBreak="0">
     <w:nsid w:val="0AF04B13"/>
     <w:multiLevelType w:val="multilevel"/>
     <w:tmpl w:val="CC6A8BEC"/>
@@ -3727,7 +5821,156 @@
       </w:rPr>
     </w:lvl>
   </w:abstractNum>
-  <w:abstractNum w:abstractNumId="12" w15:restartNumberingAfterBreak="0">
+  <w:abstractNum w:abstractNumId="13" w15:restartNumberingAfterBreak="0">
+    <w:nsid w:val="13F26C64"/>
+    <w:multiLevelType w:val="multilevel"/>
+    <w:tmpl w:val="29343780"/>
+    <w:lvl w:ilvl="0">
+      <w:start w:val="1"/>
+      <w:numFmt w:val="bullet"/>
+      <w:lvlText w:val=""/>
+      <w:lvlJc w:val="left"/>
+      <w:pPr>
+        <w:tabs>
+          <w:tab w:val="num" w:pos="720"/>
+        </w:tabs>
+        <w:ind w:left="720" w:hanging="360"/>
+      </w:pPr>
+      <w:rPr>
+        <w:rFonts w:ascii="Symbol" w:hAnsi="Symbol" w:hint="default"/>
+        <w:sz w:val="20"/>
+      </w:rPr>
+    </w:lvl>
+    <w:lvl w:ilvl="1" w:tentative="1">
+      <w:start w:val="1"/>
+      <w:numFmt w:val="bullet"/>
+      <w:lvlText w:val="o"/>
+      <w:lvlJc w:val="left"/>
+      <w:pPr>
+        <w:tabs>
+          <w:tab w:val="num" w:pos="1440"/>
+        </w:tabs>
+        <w:ind w:left="1440" w:hanging="360"/>
+      </w:pPr>
+      <w:rPr>
+        <w:rFonts w:ascii="Courier New" w:hAnsi="Courier New" w:hint="default"/>
+        <w:sz w:val="20"/>
+      </w:rPr>
+    </w:lvl>
+    <w:lvl w:ilvl="2" w:tentative="1">
+      <w:start w:val="1"/>
+      <w:numFmt w:val="bullet"/>
+      <w:lvlText w:val=""/>
+      <w:lvlJc w:val="left"/>
+      <w:pPr>
+        <w:tabs>
+          <w:tab w:val="num" w:pos="2160"/>
+        </w:tabs>
+        <w:ind w:left="2160" w:hanging="360"/>
+      </w:pPr>
+      <w:rPr>
+        <w:rFonts w:ascii="Wingdings" w:hAnsi="Wingdings" w:hint="default"/>
+        <w:sz w:val="20"/>
+      </w:rPr>
+    </w:lvl>
+    <w:lvl w:ilvl="3" w:tentative="1">
+      <w:start w:val="1"/>
+      <w:numFmt w:val="bullet"/>
+      <w:lvlText w:val=""/>
+      <w:lvlJc w:val="left"/>
+      <w:pPr>
+        <w:tabs>
+          <w:tab w:val="num" w:pos="2880"/>
+        </w:tabs>
+        <w:ind w:left="2880" w:hanging="360"/>
+      </w:pPr>
+      <w:rPr>
+        <w:rFonts w:ascii="Wingdings" w:hAnsi="Wingdings" w:hint="default"/>
+        <w:sz w:val="20"/>
+      </w:rPr>
+    </w:lvl>
+    <w:lvl w:ilvl="4" w:tentative="1">
+      <w:start w:val="1"/>
+      <w:numFmt w:val="bullet"/>
+      <w:lvlText w:val=""/>
+      <w:lvlJc w:val="left"/>
+      <w:pPr>
+        <w:tabs>
+          <w:tab w:val="num" w:pos="3600"/>
+        </w:tabs>
+        <w:ind w:left="3600" w:hanging="360"/>
+      </w:pPr>
+      <w:rPr>
+        <w:rFonts w:ascii="Wingdings" w:hAnsi="Wingdings" w:hint="default"/>
+        <w:sz w:val="20"/>
+      </w:rPr>
+    </w:lvl>
+    <w:lvl w:ilvl="5" w:tentative="1">
+      <w:start w:val="1"/>
+      <w:numFmt w:val="bullet"/>
+      <w:lvlText w:val=""/>
+      <w:lvlJc w:val="left"/>
+      <w:pPr>
+        <w:tabs>
+          <w:tab w:val="num" w:pos="4320"/>
+        </w:tabs>
+        <w:ind w:left="4320" w:hanging="360"/>
+      </w:pPr>
+      <w:rPr>
+        <w:rFonts w:ascii="Wingdings" w:hAnsi="Wingdings" w:hint="default"/>
+        <w:sz w:val="20"/>
+      </w:rPr>
+    </w:lvl>
+    <w:lvl w:ilvl="6" w:tentative="1">
+      <w:start w:val="1"/>
+      <w:numFmt w:val="bullet"/>
+      <w:lvlText w:val=""/>
+      <w:lvlJc w:val="left"/>
+      <w:pPr>
+        <w:tabs>
+          <w:tab w:val="num" w:pos="5040"/>
+        </w:tabs>
+        <w:ind w:left="5040" w:hanging="360"/>
+      </w:pPr>
+      <w:rPr>
+        <w:rFonts w:ascii="Wingdings" w:hAnsi="Wingdings" w:hint="default"/>
+        <w:sz w:val="20"/>
+      </w:rPr>
+    </w:lvl>
+    <w:lvl w:ilvl="7" w:tentative="1">
+      <w:start w:val="1"/>
+      <w:numFmt w:val="bullet"/>
+      <w:lvlText w:val=""/>
+      <w:lvlJc w:val="left"/>
+      <w:pPr>
+        <w:tabs>
+          <w:tab w:val="num" w:pos="5760"/>
+        </w:tabs>
+        <w:ind w:left="5760" w:hanging="360"/>
+      </w:pPr>
+      <w:rPr>
+        <w:rFonts w:ascii="Wingdings" w:hAnsi="Wingdings" w:hint="default"/>
+        <w:sz w:val="20"/>
+      </w:rPr>
+    </w:lvl>
+    <w:lvl w:ilvl="8" w:tentative="1">
+      <w:start w:val="1"/>
+      <w:numFmt w:val="bullet"/>
+      <w:lvlText w:val=""/>
+      <w:lvlJc w:val="left"/>
+      <w:pPr>
+        <w:tabs>
+          <w:tab w:val="num" w:pos="6480"/>
+        </w:tabs>
+        <w:ind w:left="6480" w:hanging="360"/>
+      </w:pPr>
+      <w:rPr>
+        <w:rFonts w:ascii="Wingdings" w:hAnsi="Wingdings" w:hint="default"/>
+        <w:sz w:val="20"/>
+      </w:rPr>
+    </w:lvl>
+  </w:abstractNum>
+  <w:abstractNum w:abstractNumId="14" w15:restartNumberingAfterBreak="0">
     <w:nsid w:val="19447BE5"/>
     <w:multiLevelType w:val="multilevel"/>
     <w:tmpl w:val="8F5AD786"/>
@@ -3876,7 +6119,7 @@
       </w:rPr>
     </w:lvl>
   </w:abstractNum>
-  <w:abstractNum w:abstractNumId="13" w15:restartNumberingAfterBreak="0">
+  <w:abstractNum w:abstractNumId="15" w15:restartNumberingAfterBreak="0">
     <w:nsid w:val="25C00129"/>
     <w:multiLevelType w:val="multilevel"/>
     <w:tmpl w:val="5A78334E"/>
@@ -4025,7 +6268,7 @@
       </w:rPr>
     </w:lvl>
   </w:abstractNum>
-  <w:abstractNum w:abstractNumId="14" w15:restartNumberingAfterBreak="0">
+  <w:abstractNum w:abstractNumId="16" w15:restartNumberingAfterBreak="0">
     <w:nsid w:val="2D457AE3"/>
     <w:multiLevelType w:val="multilevel"/>
     <w:tmpl w:val="46EAF208"/>
@@ -4174,7 +6417,7 @@
       </w:rPr>
     </w:lvl>
   </w:abstractNum>
-  <w:abstractNum w:abstractNumId="15" w15:restartNumberingAfterBreak="0">
+  <w:abstractNum w:abstractNumId="17" w15:restartNumberingAfterBreak="0">
     <w:nsid w:val="2F3B19D6"/>
     <w:multiLevelType w:val="multilevel"/>
     <w:tmpl w:val="9AF4FDE6"/>
@@ -4323,7 +6566,156 @@
       </w:rPr>
     </w:lvl>
   </w:abstractNum>
-  <w:abstractNum w:abstractNumId="16" w15:restartNumberingAfterBreak="0">
+  <w:abstractNum w:abstractNumId="18" w15:restartNumberingAfterBreak="0">
+    <w:nsid w:val="2FEE6BAD"/>
+    <w:multiLevelType w:val="multilevel"/>
+    <w:tmpl w:val="33F4A0BA"/>
+    <w:lvl w:ilvl="0">
+      <w:start w:val="1"/>
+      <w:numFmt w:val="bullet"/>
+      <w:lvlText w:val=""/>
+      <w:lvlJc w:val="left"/>
+      <w:pPr>
+        <w:tabs>
+          <w:tab w:val="num" w:pos="720"/>
+        </w:tabs>
+        <w:ind w:left="720" w:hanging="360"/>
+      </w:pPr>
+      <w:rPr>
+        <w:rFonts w:ascii="Symbol" w:hAnsi="Symbol" w:hint="default"/>
+        <w:sz w:val="20"/>
+      </w:rPr>
+    </w:lvl>
+    <w:lvl w:ilvl="1" w:tentative="1">
+      <w:start w:val="1"/>
+      <w:numFmt w:val="bullet"/>
+      <w:lvlText w:val="o"/>
+      <w:lvlJc w:val="left"/>
+      <w:pPr>
+        <w:tabs>
+          <w:tab w:val="num" w:pos="1440"/>
+        </w:tabs>
+        <w:ind w:left="1440" w:hanging="360"/>
+      </w:pPr>
+      <w:rPr>
+        <w:rFonts w:ascii="Courier New" w:hAnsi="Courier New" w:hint="default"/>
+        <w:sz w:val="20"/>
+      </w:rPr>
+    </w:lvl>
+    <w:lvl w:ilvl="2" w:tentative="1">
+      <w:start w:val="1"/>
+      <w:numFmt w:val="bullet"/>
+      <w:lvlText w:val=""/>
+      <w:lvlJc w:val="left"/>
+      <w:pPr>
+        <w:tabs>
+          <w:tab w:val="num" w:pos="2160"/>
+        </w:tabs>
+        <w:ind w:left="2160" w:hanging="360"/>
+      </w:pPr>
+      <w:rPr>
+        <w:rFonts w:ascii="Wingdings" w:hAnsi="Wingdings" w:hint="default"/>
+        <w:sz w:val="20"/>
+      </w:rPr>
+    </w:lvl>
+    <w:lvl w:ilvl="3" w:tentative="1">
+      <w:start w:val="1"/>
+      <w:numFmt w:val="bullet"/>
+      <w:lvlText w:val=""/>
+      <w:lvlJc w:val="left"/>
+      <w:pPr>
+        <w:tabs>
+          <w:tab w:val="num" w:pos="2880"/>
+        </w:tabs>
+        <w:ind w:left="2880" w:hanging="360"/>
+      </w:pPr>
+      <w:rPr>
+        <w:rFonts w:ascii="Wingdings" w:hAnsi="Wingdings" w:hint="default"/>
+        <w:sz w:val="20"/>
+      </w:rPr>
+    </w:lvl>
+    <w:lvl w:ilvl="4" w:tentative="1">
+      <w:start w:val="1"/>
+      <w:numFmt w:val="bullet"/>
+      <w:lvlText w:val=""/>
+      <w:lvlJc w:val="left"/>
+      <w:pPr>
+        <w:tabs>
+          <w:tab w:val="num" w:pos="3600"/>
+        </w:tabs>
+        <w:ind w:left="3600" w:hanging="360"/>
+      </w:pPr>
+      <w:rPr>
+        <w:rFonts w:ascii="Wingdings" w:hAnsi="Wingdings" w:hint="default"/>
+        <w:sz w:val="20"/>
+      </w:rPr>
+    </w:lvl>
+    <w:lvl w:ilvl="5" w:tentative="1">
+      <w:start w:val="1"/>
+      <w:numFmt w:val="bullet"/>
+      <w:lvlText w:val=""/>
+      <w:lvlJc w:val="left"/>
+      <w:pPr>
+        <w:tabs>
+          <w:tab w:val="num" w:pos="4320"/>
+        </w:tabs>
+        <w:ind w:left="4320" w:hanging="360"/>
+      </w:pPr>
+      <w:rPr>
+        <w:rFonts w:ascii="Wingdings" w:hAnsi="Wingdings" w:hint="default"/>
+        <w:sz w:val="20"/>
+      </w:rPr>
+    </w:lvl>
+    <w:lvl w:ilvl="6" w:tentative="1">
+      <w:start w:val="1"/>
+      <w:numFmt w:val="bullet"/>
+      <w:lvlText w:val=""/>
+      <w:lvlJc w:val="left"/>
+      <w:pPr>
+        <w:tabs>
+          <w:tab w:val="num" w:pos="5040"/>
+        </w:tabs>
+        <w:ind w:left="5040" w:hanging="360"/>
+      </w:pPr>
+      <w:rPr>
+        <w:rFonts w:ascii="Wingdings" w:hAnsi="Wingdings" w:hint="default"/>
+        <w:sz w:val="20"/>
+      </w:rPr>
+    </w:lvl>
+    <w:lvl w:ilvl="7" w:tentative="1">
+      <w:start w:val="1"/>
+      <w:numFmt w:val="bullet"/>
+      <w:lvlText w:val=""/>
+      <w:lvlJc w:val="left"/>
+      <w:pPr>
+        <w:tabs>
+          <w:tab w:val="num" w:pos="5760"/>
+        </w:tabs>
+        <w:ind w:left="5760" w:hanging="360"/>
+      </w:pPr>
+      <w:rPr>
+        <w:rFonts w:ascii="Wingdings" w:hAnsi="Wingdings" w:hint="default"/>
+        <w:sz w:val="20"/>
+      </w:rPr>
+    </w:lvl>
+    <w:lvl w:ilvl="8" w:tentative="1">
+      <w:start w:val="1"/>
+      <w:numFmt w:val="bullet"/>
+      <w:lvlText w:val=""/>
+      <w:lvlJc w:val="left"/>
+      <w:pPr>
+        <w:tabs>
+          <w:tab w:val="num" w:pos="6480"/>
+        </w:tabs>
+        <w:ind w:left="6480" w:hanging="360"/>
+      </w:pPr>
+      <w:rPr>
+        <w:rFonts w:ascii="Wingdings" w:hAnsi="Wingdings" w:hint="default"/>
+        <w:sz w:val="20"/>
+      </w:rPr>
+    </w:lvl>
+  </w:abstractNum>
+  <w:abstractNum w:abstractNumId="19" w15:restartNumberingAfterBreak="0">
     <w:nsid w:val="31B65150"/>
     <w:multiLevelType w:val="multilevel"/>
     <w:tmpl w:val="8214C694"/>
@@ -4472,7 +6864,7 @@
       </w:rPr>
     </w:lvl>
   </w:abstractNum>
-  <w:abstractNum w:abstractNumId="17" w15:restartNumberingAfterBreak="0">
+  <w:abstractNum w:abstractNumId="20" w15:restartNumberingAfterBreak="0">
     <w:nsid w:val="37C67196"/>
     <w:multiLevelType w:val="multilevel"/>
     <w:tmpl w:val="95D0F330"/>
@@ -4621,7 +7013,156 @@
       </w:rPr>
     </w:lvl>
   </w:abstractNum>
-  <w:abstractNum w:abstractNumId="18" w15:restartNumberingAfterBreak="0">
+  <w:abstractNum w:abstractNumId="21" w15:restartNumberingAfterBreak="0">
+    <w:nsid w:val="39A65A9F"/>
+    <w:multiLevelType w:val="multilevel"/>
+    <w:tmpl w:val="AD6EE4B0"/>
+    <w:lvl w:ilvl="0">
+      <w:start w:val="1"/>
+      <w:numFmt w:val="bullet"/>
+      <w:lvlText w:val=""/>
+      <w:lvlJc w:val="left"/>
+      <w:pPr>
+        <w:tabs>
+          <w:tab w:val="num" w:pos="720"/>
+        </w:tabs>
+        <w:ind w:left="720" w:hanging="360"/>
+      </w:pPr>
+      <w:rPr>
+        <w:rFonts w:ascii="Symbol" w:hAnsi="Symbol" w:hint="default"/>
+        <w:sz w:val="20"/>
+      </w:rPr>
+    </w:lvl>
+    <w:lvl w:ilvl="1" w:tentative="1">
+      <w:start w:val="1"/>
+      <w:numFmt w:val="bullet"/>
+      <w:lvlText w:val="o"/>
+      <w:lvlJc w:val="left"/>
+      <w:pPr>
+        <w:tabs>
+          <w:tab w:val="num" w:pos="1440"/>
+        </w:tabs>
+        <w:ind w:left="1440" w:hanging="360"/>
+      </w:pPr>
+      <w:rPr>
+        <w:rFonts w:ascii="Courier New" w:hAnsi="Courier New" w:hint="default"/>
+        <w:sz w:val="20"/>
+      </w:rPr>
+    </w:lvl>
+    <w:lvl w:ilvl="2" w:tentative="1">
+      <w:start w:val="1"/>
+      <w:numFmt w:val="bullet"/>
+      <w:lvlText w:val=""/>
+      <w:lvlJc w:val="left"/>
+      <w:pPr>
+        <w:tabs>
+          <w:tab w:val="num" w:pos="2160"/>
+        </w:tabs>
+        <w:ind w:left="2160" w:hanging="360"/>
+      </w:pPr>
+      <w:rPr>
+        <w:rFonts w:ascii="Wingdings" w:hAnsi="Wingdings" w:hint="default"/>
+        <w:sz w:val="20"/>
+      </w:rPr>
+    </w:lvl>
+    <w:lvl w:ilvl="3" w:tentative="1">
+      <w:start w:val="1"/>
+      <w:numFmt w:val="bullet"/>
+      <w:lvlText w:val=""/>
+      <w:lvlJc w:val="left"/>
+      <w:pPr>
+        <w:tabs>
+          <w:tab w:val="num" w:pos="2880"/>
+        </w:tabs>
+        <w:ind w:left="2880" w:hanging="360"/>
+      </w:pPr>
+      <w:rPr>
+        <w:rFonts w:ascii="Wingdings" w:hAnsi="Wingdings" w:hint="default"/>
+        <w:sz w:val="20"/>
+      </w:rPr>
+    </w:lvl>
+    <w:lvl w:ilvl="4" w:tentative="1">
+      <w:start w:val="1"/>
+      <w:numFmt w:val="bullet"/>
+      <w:lvlText w:val=""/>
+      <w:lvlJc w:val="left"/>
+      <w:pPr>
+        <w:tabs>
+          <w:tab w:val="num" w:pos="3600"/>
+        </w:tabs>
+        <w:ind w:left="3600" w:hanging="360"/>
+      </w:pPr>
+      <w:rPr>
+        <w:rFonts w:ascii="Wingdings" w:hAnsi="Wingdings" w:hint="default"/>
+        <w:sz w:val="20"/>
+      </w:rPr>
+    </w:lvl>
+    <w:lvl w:ilvl="5" w:tentative="1">
+      <w:start w:val="1"/>
+      <w:numFmt w:val="bullet"/>
+      <w:lvlText w:val=""/>
+      <w:lvlJc w:val="left"/>
+      <w:pPr>
+        <w:tabs>
+          <w:tab w:val="num" w:pos="4320"/>
+        </w:tabs>
+        <w:ind w:left="4320" w:hanging="360"/>
+      </w:pPr>
+      <w:rPr>
+        <w:rFonts w:ascii="Wingdings" w:hAnsi="Wingdings" w:hint="default"/>
+        <w:sz w:val="20"/>
+      </w:rPr>
+    </w:lvl>
+    <w:lvl w:ilvl="6" w:tentative="1">
+      <w:start w:val="1"/>
+      <w:numFmt w:val="bullet"/>
+      <w:lvlText w:val=""/>
+      <w:lvlJc w:val="left"/>
+      <w:pPr>
+        <w:tabs>
+          <w:tab w:val="num" w:pos="5040"/>
+        </w:tabs>
+        <w:ind w:left="5040" w:hanging="360"/>
+      </w:pPr>
+      <w:rPr>
+        <w:rFonts w:ascii="Wingdings" w:hAnsi="Wingdings" w:hint="default"/>
+        <w:sz w:val="20"/>
+      </w:rPr>
+    </w:lvl>
+    <w:lvl w:ilvl="7" w:tentative="1">
+      <w:start w:val="1"/>
+      <w:numFmt w:val="bullet"/>
+      <w:lvlText w:val=""/>
+      <w:lvlJc w:val="left"/>
+      <w:pPr>
+        <w:tabs>
+          <w:tab w:val="num" w:pos="5760"/>
+        </w:tabs>
+        <w:ind w:left="5760" w:hanging="360"/>
+      </w:pPr>
+      <w:rPr>
+        <w:rFonts w:ascii="Wingdings" w:hAnsi="Wingdings" w:hint="default"/>
+        <w:sz w:val="20"/>
+      </w:rPr>
+    </w:lvl>
+    <w:lvl w:ilvl="8" w:tentative="1">
+      <w:start w:val="1"/>
+      <w:numFmt w:val="bullet"/>
+      <w:lvlText w:val=""/>
+      <w:lvlJc w:val="left"/>
+      <w:pPr>
+        <w:tabs>
+          <w:tab w:val="num" w:pos="6480"/>
+        </w:tabs>
+        <w:ind w:left="6480" w:hanging="360"/>
+      </w:pPr>
+      <w:rPr>
+        <w:rFonts w:ascii="Wingdings" w:hAnsi="Wingdings" w:hint="default"/>
+        <w:sz w:val="20"/>
+      </w:rPr>
+    </w:lvl>
+  </w:abstractNum>
+  <w:abstractNum w:abstractNumId="22" w15:restartNumberingAfterBreak="0">
     <w:nsid w:val="3C140D1C"/>
     <w:multiLevelType w:val="multilevel"/>
     <w:tmpl w:val="3DBA5CF4"/>
@@ -4770,7 +7311,7 @@
       </w:rPr>
     </w:lvl>
   </w:abstractNum>
-  <w:abstractNum w:abstractNumId="19" w15:restartNumberingAfterBreak="0">
+  <w:abstractNum w:abstractNumId="23" w15:restartNumberingAfterBreak="0">
     <w:nsid w:val="41F649BE"/>
     <w:multiLevelType w:val="multilevel"/>
     <w:tmpl w:val="599AF3D0"/>
@@ -4916,7 +7457,7 @@
       </w:rPr>
     </w:lvl>
   </w:abstractNum>
-  <w:abstractNum w:abstractNumId="20" w15:restartNumberingAfterBreak="0">
+  <w:abstractNum w:abstractNumId="24" w15:restartNumberingAfterBreak="0">
     <w:nsid w:val="453131B5"/>
     <w:multiLevelType w:val="multilevel"/>
     <w:tmpl w:val="516E52B4"/>
@@ -5065,7 +7606,7 @@
       </w:rPr>
     </w:lvl>
   </w:abstractNum>
-  <w:abstractNum w:abstractNumId="21" w15:restartNumberingAfterBreak="0">
+  <w:abstractNum w:abstractNumId="25" w15:restartNumberingAfterBreak="0">
     <w:nsid w:val="49E04E04"/>
     <w:multiLevelType w:val="multilevel"/>
     <w:tmpl w:val="7A30EB8E"/>
@@ -5214,7 +7755,156 @@
       </w:rPr>
     </w:lvl>
   </w:abstractNum>
-  <w:abstractNum w:abstractNumId="22" w15:restartNumberingAfterBreak="0">
+  <w:abstractNum w:abstractNumId="26" w15:restartNumberingAfterBreak="0">
+    <w:nsid w:val="51422625"/>
+    <w:multiLevelType w:val="multilevel"/>
+    <w:tmpl w:val="0D1076E4"/>
+    <w:lvl w:ilvl="0">
+      <w:start w:val="1"/>
+      <w:numFmt w:val="bullet"/>
+      <w:lvlText w:val=""/>
+      <w:lvlJc w:val="left"/>
+      <w:pPr>
+        <w:tabs>
+          <w:tab w:val="num" w:pos="720"/>
+        </w:tabs>
+        <w:ind w:left="720" w:hanging="360"/>
+      </w:pPr>
+      <w:rPr>
+        <w:rFonts w:ascii="Symbol" w:hAnsi="Symbol" w:hint="default"/>
+        <w:sz w:val="20"/>
+      </w:rPr>
+    </w:lvl>
+    <w:lvl w:ilvl="1" w:tentative="1">
+      <w:start w:val="1"/>
+      <w:numFmt w:val="bullet"/>
+      <w:lvlText w:val="o"/>
+      <w:lvlJc w:val="left"/>
+      <w:pPr>
+        <w:tabs>
+          <w:tab w:val="num" w:pos="1440"/>
+        </w:tabs>
+        <w:ind w:left="1440" w:hanging="360"/>
+      </w:pPr>
+      <w:rPr>
+        <w:rFonts w:ascii="Courier New" w:hAnsi="Courier New" w:hint="default"/>
+        <w:sz w:val="20"/>
+      </w:rPr>
+    </w:lvl>
+    <w:lvl w:ilvl="2" w:tentative="1">
+      <w:start w:val="1"/>
+      <w:numFmt w:val="bullet"/>
+      <w:lvlText w:val=""/>
+      <w:lvlJc w:val="left"/>
+      <w:pPr>
+        <w:tabs>
+          <w:tab w:val="num" w:pos="2160"/>
+        </w:tabs>
+        <w:ind w:left="2160" w:hanging="360"/>
+      </w:pPr>
+      <w:rPr>
+        <w:rFonts w:ascii="Wingdings" w:hAnsi="Wingdings" w:hint="default"/>
+        <w:sz w:val="20"/>
+      </w:rPr>
+    </w:lvl>
+    <w:lvl w:ilvl="3" w:tentative="1">
+      <w:start w:val="1"/>
+      <w:numFmt w:val="bullet"/>
+      <w:lvlText w:val=""/>
+      <w:lvlJc w:val="left"/>
+      <w:pPr>
+        <w:tabs>
+          <w:tab w:val="num" w:pos="2880"/>
+        </w:tabs>
+        <w:ind w:left="2880" w:hanging="360"/>
+      </w:pPr>
+      <w:rPr>
+        <w:rFonts w:ascii="Wingdings" w:hAnsi="Wingdings" w:hint="default"/>
+        <w:sz w:val="20"/>
+      </w:rPr>
+    </w:lvl>
+    <w:lvl w:ilvl="4" w:tentative="1">
+      <w:start w:val="1"/>
+      <w:numFmt w:val="bullet"/>
+      <w:lvlText w:val=""/>
+      <w:lvlJc w:val="left"/>
+      <w:pPr>
+        <w:tabs>
+          <w:tab w:val="num" w:pos="3600"/>
+        </w:tabs>
+        <w:ind w:left="3600" w:hanging="360"/>
+      </w:pPr>
+      <w:rPr>
+        <w:rFonts w:ascii="Wingdings" w:hAnsi="Wingdings" w:hint="default"/>
+        <w:sz w:val="20"/>
+      </w:rPr>
+    </w:lvl>
+    <w:lvl w:ilvl="5" w:tentative="1">
+      <w:start w:val="1"/>
+      <w:numFmt w:val="bullet"/>
+      <w:lvlText w:val=""/>
+      <w:lvlJc w:val="left"/>
+      <w:pPr>
+        <w:tabs>
+          <w:tab w:val="num" w:pos="4320"/>
+        </w:tabs>
+        <w:ind w:left="4320" w:hanging="360"/>
+      </w:pPr>
+      <w:rPr>
+        <w:rFonts w:ascii="Wingdings" w:hAnsi="Wingdings" w:hint="default"/>
+        <w:sz w:val="20"/>
+      </w:rPr>
+    </w:lvl>
+    <w:lvl w:ilvl="6" w:tentative="1">
+      <w:start w:val="1"/>
+      <w:numFmt w:val="bullet"/>
+      <w:lvlText w:val=""/>
+      <w:lvlJc w:val="left"/>
+      <w:pPr>
+        <w:tabs>
+          <w:tab w:val="num" w:pos="5040"/>
+        </w:tabs>
+        <w:ind w:left="5040" w:hanging="360"/>
+      </w:pPr>
+      <w:rPr>
+        <w:rFonts w:ascii="Wingdings" w:hAnsi="Wingdings" w:hint="default"/>
+        <w:sz w:val="20"/>
+      </w:rPr>
+    </w:lvl>
+    <w:lvl w:ilvl="7" w:tentative="1">
+      <w:start w:val="1"/>
+      <w:numFmt w:val="bullet"/>
+      <w:lvlText w:val=""/>
+      <w:lvlJc w:val="left"/>
+      <w:pPr>
+        <w:tabs>
+          <w:tab w:val="num" w:pos="5760"/>
+        </w:tabs>
+        <w:ind w:left="5760" w:hanging="360"/>
+      </w:pPr>
+      <w:rPr>
+        <w:rFonts w:ascii="Wingdings" w:hAnsi="Wingdings" w:hint="default"/>
+        <w:sz w:val="20"/>
+      </w:rPr>
+    </w:lvl>
+    <w:lvl w:ilvl="8" w:tentative="1">
+      <w:start w:val="1"/>
+      <w:numFmt w:val="bullet"/>
+      <w:lvlText w:val=""/>
+      <w:lvlJc w:val="left"/>
+      <w:pPr>
+        <w:tabs>
+          <w:tab w:val="num" w:pos="6480"/>
+        </w:tabs>
+        <w:ind w:left="6480" w:hanging="360"/>
+      </w:pPr>
+      <w:rPr>
+        <w:rFonts w:ascii="Wingdings" w:hAnsi="Wingdings" w:hint="default"/>
+        <w:sz w:val="20"/>
+      </w:rPr>
+    </w:lvl>
+  </w:abstractNum>
+  <w:abstractNum w:abstractNumId="27" w15:restartNumberingAfterBreak="0">
     <w:nsid w:val="5206728B"/>
     <w:multiLevelType w:val="multilevel"/>
     <w:tmpl w:val="0DA82850"/>
@@ -5363,7 +8053,7 @@
       </w:rPr>
     </w:lvl>
   </w:abstractNum>
-  <w:abstractNum w:abstractNumId="23" w15:restartNumberingAfterBreak="0">
+  <w:abstractNum w:abstractNumId="28" w15:restartNumberingAfterBreak="0">
     <w:nsid w:val="54545817"/>
     <w:multiLevelType w:val="multilevel"/>
     <w:tmpl w:val="5950B822"/>
@@ -5512,7 +8202,603 @@
       </w:rPr>
     </w:lvl>
   </w:abstractNum>
-  <w:abstractNum w:abstractNumId="24" w15:restartNumberingAfterBreak="0">
+  <w:abstractNum w:abstractNumId="29" w15:restartNumberingAfterBreak="0">
+    <w:nsid w:val="59ED0FF8"/>
+    <w:multiLevelType w:val="multilevel"/>
+    <w:tmpl w:val="AB02DB9C"/>
+    <w:lvl w:ilvl="0">
+      <w:start w:val="1"/>
+      <w:numFmt w:val="bullet"/>
+      <w:lvlText w:val=""/>
+      <w:lvlJc w:val="left"/>
+      <w:pPr>
+        <w:tabs>
+          <w:tab w:val="num" w:pos="720"/>
+        </w:tabs>
+        <w:ind w:left="720" w:hanging="360"/>
+      </w:pPr>
+      <w:rPr>
+        <w:rFonts w:ascii="Symbol" w:hAnsi="Symbol" w:hint="default"/>
+        <w:sz w:val="20"/>
+      </w:rPr>
+    </w:lvl>
+    <w:lvl w:ilvl="1" w:tentative="1">
+      <w:start w:val="1"/>
+      <w:numFmt w:val="bullet"/>
+      <w:lvlText w:val="o"/>
+      <w:lvlJc w:val="left"/>
+      <w:pPr>
+        <w:tabs>
+          <w:tab w:val="num" w:pos="1440"/>
+        </w:tabs>
+        <w:ind w:left="1440" w:hanging="360"/>
+      </w:pPr>
+      <w:rPr>
+        <w:rFonts w:ascii="Courier New" w:hAnsi="Courier New" w:hint="default"/>
+        <w:sz w:val="20"/>
+      </w:rPr>
+    </w:lvl>
+    <w:lvl w:ilvl="2" w:tentative="1">
+      <w:start w:val="1"/>
+      <w:numFmt w:val="bullet"/>
+      <w:lvlText w:val=""/>
+      <w:lvlJc w:val="left"/>
+      <w:pPr>
+        <w:tabs>
+          <w:tab w:val="num" w:pos="2160"/>
+        </w:tabs>
+        <w:ind w:left="2160" w:hanging="360"/>
+      </w:pPr>
+      <w:rPr>
+        <w:rFonts w:ascii="Wingdings" w:hAnsi="Wingdings" w:hint="default"/>
+        <w:sz w:val="20"/>
+      </w:rPr>
+    </w:lvl>
+    <w:lvl w:ilvl="3" w:tentative="1">
+      <w:start w:val="1"/>
+      <w:numFmt w:val="bullet"/>
+      <w:lvlText w:val=""/>
+      <w:lvlJc w:val="left"/>
+      <w:pPr>
+        <w:tabs>
+          <w:tab w:val="num" w:pos="2880"/>
+        </w:tabs>
+        <w:ind w:left="2880" w:hanging="360"/>
+      </w:pPr>
+      <w:rPr>
+        <w:rFonts w:ascii="Wingdings" w:hAnsi="Wingdings" w:hint="default"/>
+        <w:sz w:val="20"/>
+      </w:rPr>
+    </w:lvl>
+    <w:lvl w:ilvl="4" w:tentative="1">
+      <w:start w:val="1"/>
+      <w:numFmt w:val="bullet"/>
+      <w:lvlText w:val=""/>
+      <w:lvlJc w:val="left"/>
+      <w:pPr>
+        <w:tabs>
+          <w:tab w:val="num" w:pos="3600"/>
+        </w:tabs>
+        <w:ind w:left="3600" w:hanging="360"/>
+      </w:pPr>
+      <w:rPr>
+        <w:rFonts w:ascii="Wingdings" w:hAnsi="Wingdings" w:hint="default"/>
+        <w:sz w:val="20"/>
+      </w:rPr>
+    </w:lvl>
+    <w:lvl w:ilvl="5" w:tentative="1">
+      <w:start w:val="1"/>
+      <w:numFmt w:val="bullet"/>
+      <w:lvlText w:val=""/>
+      <w:lvlJc w:val="left"/>
+      <w:pPr>
+        <w:tabs>
+          <w:tab w:val="num" w:pos="4320"/>
+        </w:tabs>
+        <w:ind w:left="4320" w:hanging="360"/>
+      </w:pPr>
+      <w:rPr>
+        <w:rFonts w:ascii="Wingdings" w:hAnsi="Wingdings" w:hint="default"/>
+        <w:sz w:val="20"/>
+      </w:rPr>
+    </w:lvl>
+    <w:lvl w:ilvl="6" w:tentative="1">
+      <w:start w:val="1"/>
+      <w:numFmt w:val="bullet"/>
+      <w:lvlText w:val=""/>
+      <w:lvlJc w:val="left"/>
+      <w:pPr>
+        <w:tabs>
+          <w:tab w:val="num" w:pos="5040"/>
+        </w:tabs>
+        <w:ind w:left="5040" w:hanging="360"/>
+      </w:pPr>
+      <w:rPr>
+        <w:rFonts w:ascii="Wingdings" w:hAnsi="Wingdings" w:hint="default"/>
+        <w:sz w:val="20"/>
+      </w:rPr>
+    </w:lvl>
+    <w:lvl w:ilvl="7" w:tentative="1">
+      <w:start w:val="1"/>
+      <w:numFmt w:val="bullet"/>
+      <w:lvlText w:val=""/>
+      <w:lvlJc w:val="left"/>
+      <w:pPr>
+        <w:tabs>
+          <w:tab w:val="num" w:pos="5760"/>
+        </w:tabs>
+        <w:ind w:left="5760" w:hanging="360"/>
+      </w:pPr>
+      <w:rPr>
+        <w:rFonts w:ascii="Wingdings" w:hAnsi="Wingdings" w:hint="default"/>
+        <w:sz w:val="20"/>
+      </w:rPr>
+    </w:lvl>
+    <w:lvl w:ilvl="8" w:tentative="1">
+      <w:start w:val="1"/>
+      <w:numFmt w:val="bullet"/>
+      <w:lvlText w:val=""/>
+      <w:lvlJc w:val="left"/>
+      <w:pPr>
+        <w:tabs>
+          <w:tab w:val="num" w:pos="6480"/>
+        </w:tabs>
+        <w:ind w:left="6480" w:hanging="360"/>
+      </w:pPr>
+      <w:rPr>
+        <w:rFonts w:ascii="Wingdings" w:hAnsi="Wingdings" w:hint="default"/>
+        <w:sz w:val="20"/>
+      </w:rPr>
+    </w:lvl>
+  </w:abstractNum>
+  <w:abstractNum w:abstractNumId="30" w15:restartNumberingAfterBreak="0">
+    <w:nsid w:val="5CE33589"/>
+    <w:multiLevelType w:val="multilevel"/>
+    <w:tmpl w:val="28C2EEFE"/>
+    <w:lvl w:ilvl="0">
+      <w:start w:val="1"/>
+      <w:numFmt w:val="bullet"/>
+      <w:lvlText w:val=""/>
+      <w:lvlJc w:val="left"/>
+      <w:pPr>
+        <w:tabs>
+          <w:tab w:val="num" w:pos="720"/>
+        </w:tabs>
+        <w:ind w:left="720" w:hanging="360"/>
+      </w:pPr>
+      <w:rPr>
+        <w:rFonts w:ascii="Symbol" w:hAnsi="Symbol" w:hint="default"/>
+        <w:sz w:val="20"/>
+      </w:rPr>
+    </w:lvl>
+    <w:lvl w:ilvl="1" w:tentative="1">
+      <w:start w:val="1"/>
+      <w:numFmt w:val="bullet"/>
+      <w:lvlText w:val="o"/>
+      <w:lvlJc w:val="left"/>
+      <w:pPr>
+        <w:tabs>
+          <w:tab w:val="num" w:pos="1440"/>
+        </w:tabs>
+        <w:ind w:left="1440" w:hanging="360"/>
+      </w:pPr>
+      <w:rPr>
+        <w:rFonts w:ascii="Courier New" w:hAnsi="Courier New" w:hint="default"/>
+        <w:sz w:val="20"/>
+      </w:rPr>
+    </w:lvl>
+    <w:lvl w:ilvl="2" w:tentative="1">
+      <w:start w:val="1"/>
+      <w:numFmt w:val="bullet"/>
+      <w:lvlText w:val=""/>
+      <w:lvlJc w:val="left"/>
+      <w:pPr>
+        <w:tabs>
+          <w:tab w:val="num" w:pos="2160"/>
+        </w:tabs>
+        <w:ind w:left="2160" w:hanging="360"/>
+      </w:pPr>
+      <w:rPr>
+        <w:rFonts w:ascii="Wingdings" w:hAnsi="Wingdings" w:hint="default"/>
+        <w:sz w:val="20"/>
+      </w:rPr>
+    </w:lvl>
+    <w:lvl w:ilvl="3" w:tentative="1">
+      <w:start w:val="1"/>
+      <w:numFmt w:val="bullet"/>
+      <w:lvlText w:val=""/>
+      <w:lvlJc w:val="left"/>
+      <w:pPr>
+        <w:tabs>
+          <w:tab w:val="num" w:pos="2880"/>
+        </w:tabs>
+        <w:ind w:left="2880" w:hanging="360"/>
+      </w:pPr>
+      <w:rPr>
+        <w:rFonts w:ascii="Wingdings" w:hAnsi="Wingdings" w:hint="default"/>
+        <w:sz w:val="20"/>
+      </w:rPr>
+    </w:lvl>
+    <w:lvl w:ilvl="4" w:tentative="1">
+      <w:start w:val="1"/>
+      <w:numFmt w:val="bullet"/>
+      <w:lvlText w:val=""/>
+      <w:lvlJc w:val="left"/>
+      <w:pPr>
+        <w:tabs>
+          <w:tab w:val="num" w:pos="3600"/>
+        </w:tabs>
+        <w:ind w:left="3600" w:hanging="360"/>
+      </w:pPr>
+      <w:rPr>
+        <w:rFonts w:ascii="Wingdings" w:hAnsi="Wingdings" w:hint="default"/>
+        <w:sz w:val="20"/>
+      </w:rPr>
+    </w:lvl>
+    <w:lvl w:ilvl="5" w:tentative="1">
+      <w:start w:val="1"/>
+      <w:numFmt w:val="bullet"/>
+      <w:lvlText w:val=""/>
+      <w:lvlJc w:val="left"/>
+      <w:pPr>
+        <w:tabs>
+          <w:tab w:val="num" w:pos="4320"/>
+        </w:tabs>
+        <w:ind w:left="4320" w:hanging="360"/>
+      </w:pPr>
+      <w:rPr>
+        <w:rFonts w:ascii="Wingdings" w:hAnsi="Wingdings" w:hint="default"/>
+        <w:sz w:val="20"/>
+      </w:rPr>
+    </w:lvl>
+    <w:lvl w:ilvl="6" w:tentative="1">
+      <w:start w:val="1"/>
+      <w:numFmt w:val="bullet"/>
+      <w:lvlText w:val=""/>
+      <w:lvlJc w:val="left"/>
+      <w:pPr>
+        <w:tabs>
+          <w:tab w:val="num" w:pos="5040"/>
+        </w:tabs>
+        <w:ind w:left="5040" w:hanging="360"/>
+      </w:pPr>
+      <w:rPr>
+        <w:rFonts w:ascii="Wingdings" w:hAnsi="Wingdings" w:hint="default"/>
+        <w:sz w:val="20"/>
+      </w:rPr>
+    </w:lvl>
+    <w:lvl w:ilvl="7" w:tentative="1">
+      <w:start w:val="1"/>
+      <w:numFmt w:val="bullet"/>
+      <w:lvlText w:val=""/>
+      <w:lvlJc w:val="left"/>
+      <w:pPr>
+        <w:tabs>
+          <w:tab w:val="num" w:pos="5760"/>
+        </w:tabs>
+        <w:ind w:left="5760" w:hanging="360"/>
+      </w:pPr>
+      <w:rPr>
+        <w:rFonts w:ascii="Wingdings" w:hAnsi="Wingdings" w:hint="default"/>
+        <w:sz w:val="20"/>
+      </w:rPr>
+    </w:lvl>
+    <w:lvl w:ilvl="8" w:tentative="1">
+      <w:start w:val="1"/>
+      <w:numFmt w:val="bullet"/>
+      <w:lvlText w:val=""/>
+      <w:lvlJc w:val="left"/>
+      <w:pPr>
+        <w:tabs>
+          <w:tab w:val="num" w:pos="6480"/>
+        </w:tabs>
+        <w:ind w:left="6480" w:hanging="360"/>
+      </w:pPr>
+      <w:rPr>
+        <w:rFonts w:ascii="Wingdings" w:hAnsi="Wingdings" w:hint="default"/>
+        <w:sz w:val="20"/>
+      </w:rPr>
+    </w:lvl>
+  </w:abstractNum>
+  <w:abstractNum w:abstractNumId="31" w15:restartNumberingAfterBreak="0">
+    <w:nsid w:val="5D303E79"/>
+    <w:multiLevelType w:val="multilevel"/>
+    <w:tmpl w:val="F5240360"/>
+    <w:lvl w:ilvl="0">
+      <w:start w:val="1"/>
+      <w:numFmt w:val="bullet"/>
+      <w:lvlText w:val=""/>
+      <w:lvlJc w:val="left"/>
+      <w:pPr>
+        <w:tabs>
+          <w:tab w:val="num" w:pos="720"/>
+        </w:tabs>
+        <w:ind w:left="720" w:hanging="360"/>
+      </w:pPr>
+      <w:rPr>
+        <w:rFonts w:ascii="Symbol" w:hAnsi="Symbol" w:hint="default"/>
+        <w:sz w:val="20"/>
+      </w:rPr>
+    </w:lvl>
+    <w:lvl w:ilvl="1" w:tentative="1">
+      <w:start w:val="1"/>
+      <w:numFmt w:val="bullet"/>
+      <w:lvlText w:val="o"/>
+      <w:lvlJc w:val="left"/>
+      <w:pPr>
+        <w:tabs>
+          <w:tab w:val="num" w:pos="1440"/>
+        </w:tabs>
+        <w:ind w:left="1440" w:hanging="360"/>
+      </w:pPr>
+      <w:rPr>
+        <w:rFonts w:ascii="Courier New" w:hAnsi="Courier New" w:hint="default"/>
+        <w:sz w:val="20"/>
+      </w:rPr>
+    </w:lvl>
+    <w:lvl w:ilvl="2" w:tentative="1">
+      <w:start w:val="1"/>
+      <w:numFmt w:val="bullet"/>
+      <w:lvlText w:val=""/>
+      <w:lvlJc w:val="left"/>
+      <w:pPr>
+        <w:tabs>
+          <w:tab w:val="num" w:pos="2160"/>
+        </w:tabs>
+        <w:ind w:left="2160" w:hanging="360"/>
+      </w:pPr>
+      <w:rPr>
+        <w:rFonts w:ascii="Wingdings" w:hAnsi="Wingdings" w:hint="default"/>
+        <w:sz w:val="20"/>
+      </w:rPr>
+    </w:lvl>
+    <w:lvl w:ilvl="3" w:tentative="1">
+      <w:start w:val="1"/>
+      <w:numFmt w:val="bullet"/>
+      <w:lvlText w:val=""/>
+      <w:lvlJc w:val="left"/>
+      <w:pPr>
+        <w:tabs>
+          <w:tab w:val="num" w:pos="2880"/>
+        </w:tabs>
+        <w:ind w:left="2880" w:hanging="360"/>
+      </w:pPr>
+      <w:rPr>
+        <w:rFonts w:ascii="Wingdings" w:hAnsi="Wingdings" w:hint="default"/>
+        <w:sz w:val="20"/>
+      </w:rPr>
+    </w:lvl>
+    <w:lvl w:ilvl="4" w:tentative="1">
+      <w:start w:val="1"/>
+      <w:numFmt w:val="bullet"/>
+      <w:lvlText w:val=""/>
+      <w:lvlJc w:val="left"/>
+      <w:pPr>
+        <w:tabs>
+          <w:tab w:val="num" w:pos="3600"/>
+        </w:tabs>
+        <w:ind w:left="3600" w:hanging="360"/>
+      </w:pPr>
+      <w:rPr>
+        <w:rFonts w:ascii="Wingdings" w:hAnsi="Wingdings" w:hint="default"/>
+        <w:sz w:val="20"/>
+      </w:rPr>
+    </w:lvl>
+    <w:lvl w:ilvl="5" w:tentative="1">
+      <w:start w:val="1"/>
+      <w:numFmt w:val="bullet"/>
+      <w:lvlText w:val=""/>
+      <w:lvlJc w:val="left"/>
+      <w:pPr>
+        <w:tabs>
+          <w:tab w:val="num" w:pos="4320"/>
+        </w:tabs>
+        <w:ind w:left="4320" w:hanging="360"/>
+      </w:pPr>
+      <w:rPr>
+        <w:rFonts w:ascii="Wingdings" w:hAnsi="Wingdings" w:hint="default"/>
+        <w:sz w:val="20"/>
+      </w:rPr>
+    </w:lvl>
+    <w:lvl w:ilvl="6" w:tentative="1">
+      <w:start w:val="1"/>
+      <w:numFmt w:val="bullet"/>
+      <w:lvlText w:val=""/>
+      <w:lvlJc w:val="left"/>
+      <w:pPr>
+        <w:tabs>
+          <w:tab w:val="num" w:pos="5040"/>
+        </w:tabs>
+        <w:ind w:left="5040" w:hanging="360"/>
+      </w:pPr>
+      <w:rPr>
+        <w:rFonts w:ascii="Wingdings" w:hAnsi="Wingdings" w:hint="default"/>
+        <w:sz w:val="20"/>
+      </w:rPr>
+    </w:lvl>
+    <w:lvl w:ilvl="7" w:tentative="1">
+      <w:start w:val="1"/>
+      <w:numFmt w:val="bullet"/>
+      <w:lvlText w:val=""/>
+      <w:lvlJc w:val="left"/>
+      <w:pPr>
+        <w:tabs>
+          <w:tab w:val="num" w:pos="5760"/>
+        </w:tabs>
+        <w:ind w:left="5760" w:hanging="360"/>
+      </w:pPr>
+      <w:rPr>
+        <w:rFonts w:ascii="Wingdings" w:hAnsi="Wingdings" w:hint="default"/>
+        <w:sz w:val="20"/>
+      </w:rPr>
+    </w:lvl>
+    <w:lvl w:ilvl="8" w:tentative="1">
+      <w:start w:val="1"/>
+      <w:numFmt w:val="bullet"/>
+      <w:lvlText w:val=""/>
+      <w:lvlJc w:val="left"/>
+      <w:pPr>
+        <w:tabs>
+          <w:tab w:val="num" w:pos="6480"/>
+        </w:tabs>
+        <w:ind w:left="6480" w:hanging="360"/>
+      </w:pPr>
+      <w:rPr>
+        <w:rFonts w:ascii="Wingdings" w:hAnsi="Wingdings" w:hint="default"/>
+        <w:sz w:val="20"/>
+      </w:rPr>
+    </w:lvl>
+  </w:abstractNum>
+  <w:abstractNum w:abstractNumId="32" w15:restartNumberingAfterBreak="0">
+    <w:nsid w:val="5E215D6C"/>
+    <w:multiLevelType w:val="multilevel"/>
+    <w:tmpl w:val="64E6645A"/>
+    <w:lvl w:ilvl="0">
+      <w:start w:val="1"/>
+      <w:numFmt w:val="bullet"/>
+      <w:lvlText w:val=""/>
+      <w:lvlJc w:val="left"/>
+      <w:pPr>
+        <w:tabs>
+          <w:tab w:val="num" w:pos="720"/>
+        </w:tabs>
+        <w:ind w:left="720" w:hanging="360"/>
+      </w:pPr>
+      <w:rPr>
+        <w:rFonts w:ascii="Symbol" w:hAnsi="Symbol" w:hint="default"/>
+        <w:sz w:val="20"/>
+      </w:rPr>
+    </w:lvl>
+    <w:lvl w:ilvl="1" w:tentative="1">
+      <w:start w:val="1"/>
+      <w:numFmt w:val="bullet"/>
+      <w:lvlText w:val="o"/>
+      <w:lvlJc w:val="left"/>
+      <w:pPr>
+        <w:tabs>
+          <w:tab w:val="num" w:pos="1440"/>
+        </w:tabs>
+        <w:ind w:left="1440" w:hanging="360"/>
+      </w:pPr>
+      <w:rPr>
+        <w:rFonts w:ascii="Courier New" w:hAnsi="Courier New" w:hint="default"/>
+        <w:sz w:val="20"/>
+      </w:rPr>
+    </w:lvl>
+    <w:lvl w:ilvl="2" w:tentative="1">
+      <w:start w:val="1"/>
+      <w:numFmt w:val="bullet"/>
+      <w:lvlText w:val=""/>
+      <w:lvlJc w:val="left"/>
+      <w:pPr>
+        <w:tabs>
+          <w:tab w:val="num" w:pos="2160"/>
+        </w:tabs>
+        <w:ind w:left="2160" w:hanging="360"/>
+      </w:pPr>
+      <w:rPr>
+        <w:rFonts w:ascii="Wingdings" w:hAnsi="Wingdings" w:hint="default"/>
+        <w:sz w:val="20"/>
+      </w:rPr>
+    </w:lvl>
+    <w:lvl w:ilvl="3" w:tentative="1">
+      <w:start w:val="1"/>
+      <w:numFmt w:val="bullet"/>
+      <w:lvlText w:val=""/>
+      <w:lvlJc w:val="left"/>
+      <w:pPr>
+        <w:tabs>
+          <w:tab w:val="num" w:pos="2880"/>
+        </w:tabs>
+        <w:ind w:left="2880" w:hanging="360"/>
+      </w:pPr>
+      <w:rPr>
+        <w:rFonts w:ascii="Wingdings" w:hAnsi="Wingdings" w:hint="default"/>
+        <w:sz w:val="20"/>
+      </w:rPr>
+    </w:lvl>
+    <w:lvl w:ilvl="4" w:tentative="1">
+      <w:start w:val="1"/>
+      <w:numFmt w:val="bullet"/>
+      <w:lvlText w:val=""/>
+      <w:lvlJc w:val="left"/>
+      <w:pPr>
+        <w:tabs>
+          <w:tab w:val="num" w:pos="3600"/>
+        </w:tabs>
+        <w:ind w:left="3600" w:hanging="360"/>
+      </w:pPr>
+      <w:rPr>
+        <w:rFonts w:ascii="Wingdings" w:hAnsi="Wingdings" w:hint="default"/>
+        <w:sz w:val="20"/>
+      </w:rPr>
+    </w:lvl>
+    <w:lvl w:ilvl="5" w:tentative="1">
+      <w:start w:val="1"/>
+      <w:numFmt w:val="bullet"/>
+      <w:lvlText w:val=""/>
+      <w:lvlJc w:val="left"/>
+      <w:pPr>
+        <w:tabs>
+          <w:tab w:val="num" w:pos="4320"/>
+        </w:tabs>
+        <w:ind w:left="4320" w:hanging="360"/>
+      </w:pPr>
+      <w:rPr>
+        <w:rFonts w:ascii="Wingdings" w:hAnsi="Wingdings" w:hint="default"/>
+        <w:sz w:val="20"/>
+      </w:rPr>
+    </w:lvl>
+    <w:lvl w:ilvl="6" w:tentative="1">
+      <w:start w:val="1"/>
+      <w:numFmt w:val="bullet"/>
+      <w:lvlText w:val=""/>
+      <w:lvlJc w:val="left"/>
+      <w:pPr>
+        <w:tabs>
+          <w:tab w:val="num" w:pos="5040"/>
+        </w:tabs>
+        <w:ind w:left="5040" w:hanging="360"/>
+      </w:pPr>
+      <w:rPr>
+        <w:rFonts w:ascii="Wingdings" w:hAnsi="Wingdings" w:hint="default"/>
+        <w:sz w:val="20"/>
+      </w:rPr>
+    </w:lvl>
+    <w:lvl w:ilvl="7" w:tentative="1">
+      <w:start w:val="1"/>
+      <w:numFmt w:val="bullet"/>
+      <w:lvlText w:val=""/>
+      <w:lvlJc w:val="left"/>
+      <w:pPr>
+        <w:tabs>
+          <w:tab w:val="num" w:pos="5760"/>
+        </w:tabs>
+        <w:ind w:left="5760" w:hanging="360"/>
+      </w:pPr>
+      <w:rPr>
+        <w:rFonts w:ascii="Wingdings" w:hAnsi="Wingdings" w:hint="default"/>
+        <w:sz w:val="20"/>
+      </w:rPr>
+    </w:lvl>
+    <w:lvl w:ilvl="8" w:tentative="1">
+      <w:start w:val="1"/>
+      <w:numFmt w:val="bullet"/>
+      <w:lvlText w:val=""/>
+      <w:lvlJc w:val="left"/>
+      <w:pPr>
+        <w:tabs>
+          <w:tab w:val="num" w:pos="6480"/>
+        </w:tabs>
+        <w:ind w:left="6480" w:hanging="360"/>
+      </w:pPr>
+      <w:rPr>
+        <w:rFonts w:ascii="Wingdings" w:hAnsi="Wingdings" w:hint="default"/>
+        <w:sz w:val="20"/>
+      </w:rPr>
+    </w:lvl>
+  </w:abstractNum>
+  <w:abstractNum w:abstractNumId="33" w15:restartNumberingAfterBreak="0">
     <w:nsid w:val="5E7B50C9"/>
     <w:multiLevelType w:val="multilevel"/>
     <w:tmpl w:val="1020F282"/>
@@ -5661,7 +8947,7 @@
       </w:rPr>
     </w:lvl>
   </w:abstractNum>
-  <w:abstractNum w:abstractNumId="25" w15:restartNumberingAfterBreak="0">
+  <w:abstractNum w:abstractNumId="34" w15:restartNumberingAfterBreak="0">
     <w:nsid w:val="605C778F"/>
     <w:multiLevelType w:val="multilevel"/>
     <w:tmpl w:val="EE16618C"/>
@@ -5810,7 +9096,156 @@
       </w:rPr>
     </w:lvl>
   </w:abstractNum>
-  <w:abstractNum w:abstractNumId="26" w15:restartNumberingAfterBreak="0">
+  <w:abstractNum w:abstractNumId="35" w15:restartNumberingAfterBreak="0">
+    <w:nsid w:val="67265FD2"/>
+    <w:multiLevelType w:val="multilevel"/>
+    <w:tmpl w:val="92147CA4"/>
+    <w:lvl w:ilvl="0">
+      <w:start w:val="1"/>
+      <w:numFmt w:val="bullet"/>
+      <w:lvlText w:val=""/>
+      <w:lvlJc w:val="left"/>
+      <w:pPr>
+        <w:tabs>
+          <w:tab w:val="num" w:pos="720"/>
+        </w:tabs>
+        <w:ind w:left="720" w:hanging="360"/>
+      </w:pPr>
+      <w:rPr>
+        <w:rFonts w:ascii="Symbol" w:hAnsi="Symbol" w:hint="default"/>
+        <w:sz w:val="20"/>
+      </w:rPr>
+    </w:lvl>
+    <w:lvl w:ilvl="1" w:tentative="1">
+      <w:start w:val="1"/>
+      <w:numFmt w:val="bullet"/>
+      <w:lvlText w:val="o"/>
+      <w:lvlJc w:val="left"/>
+      <w:pPr>
+        <w:tabs>
+          <w:tab w:val="num" w:pos="1440"/>
+        </w:tabs>
+        <w:ind w:left="1440" w:hanging="360"/>
+      </w:pPr>
+      <w:rPr>
+        <w:rFonts w:ascii="Courier New" w:hAnsi="Courier New" w:hint="default"/>
+        <w:sz w:val="20"/>
+      </w:rPr>
+    </w:lvl>
+    <w:lvl w:ilvl="2" w:tentative="1">
+      <w:start w:val="1"/>
+      <w:numFmt w:val="bullet"/>
+      <w:lvlText w:val=""/>
+      <w:lvlJc w:val="left"/>
+      <w:pPr>
+        <w:tabs>
+          <w:tab w:val="num" w:pos="2160"/>
+        </w:tabs>
+        <w:ind w:left="2160" w:hanging="360"/>
+      </w:pPr>
+      <w:rPr>
+        <w:rFonts w:ascii="Wingdings" w:hAnsi="Wingdings" w:hint="default"/>
+        <w:sz w:val="20"/>
+      </w:rPr>
+    </w:lvl>
+    <w:lvl w:ilvl="3" w:tentative="1">
+      <w:start w:val="1"/>
+      <w:numFmt w:val="bullet"/>
+      <w:lvlText w:val=""/>
+      <w:lvlJc w:val="left"/>
+      <w:pPr>
+        <w:tabs>
+          <w:tab w:val="num" w:pos="2880"/>
+        </w:tabs>
+        <w:ind w:left="2880" w:hanging="360"/>
+      </w:pPr>
+      <w:rPr>
+        <w:rFonts w:ascii="Wingdings" w:hAnsi="Wingdings" w:hint="default"/>
+        <w:sz w:val="20"/>
+      </w:rPr>
+    </w:lvl>
+    <w:lvl w:ilvl="4" w:tentative="1">
+      <w:start w:val="1"/>
+      <w:numFmt w:val="bullet"/>
+      <w:lvlText w:val=""/>
+      <w:lvlJc w:val="left"/>
+      <w:pPr>
+        <w:tabs>
+          <w:tab w:val="num" w:pos="3600"/>
+        </w:tabs>
+        <w:ind w:left="3600" w:hanging="360"/>
+      </w:pPr>
+      <w:rPr>
+        <w:rFonts w:ascii="Wingdings" w:hAnsi="Wingdings" w:hint="default"/>
+        <w:sz w:val="20"/>
+      </w:rPr>
+    </w:lvl>
+    <w:lvl w:ilvl="5" w:tentative="1">
+      <w:start w:val="1"/>
+      <w:numFmt w:val="bullet"/>
+      <w:lvlText w:val=""/>
+      <w:lvlJc w:val="left"/>
+      <w:pPr>
+        <w:tabs>
+          <w:tab w:val="num" w:pos="4320"/>
+        </w:tabs>
+        <w:ind w:left="4320" w:hanging="360"/>
+      </w:pPr>
+      <w:rPr>
+        <w:rFonts w:ascii="Wingdings" w:hAnsi="Wingdings" w:hint="default"/>
+        <w:sz w:val="20"/>
+      </w:rPr>
+    </w:lvl>
+    <w:lvl w:ilvl="6" w:tentative="1">
+      <w:start w:val="1"/>
+      <w:numFmt w:val="bullet"/>
+      <w:lvlText w:val=""/>
+      <w:lvlJc w:val="left"/>
+      <w:pPr>
+        <w:tabs>
+          <w:tab w:val="num" w:pos="5040"/>
+        </w:tabs>
+        <w:ind w:left="5040" w:hanging="360"/>
+      </w:pPr>
+      <w:rPr>
+        <w:rFonts w:ascii="Wingdings" w:hAnsi="Wingdings" w:hint="default"/>
+        <w:sz w:val="20"/>
+      </w:rPr>
+    </w:lvl>
+    <w:lvl w:ilvl="7" w:tentative="1">
+      <w:start w:val="1"/>
+      <w:numFmt w:val="bullet"/>
+      <w:lvlText w:val=""/>
+      <w:lvlJc w:val="left"/>
+      <w:pPr>
+        <w:tabs>
+          <w:tab w:val="num" w:pos="5760"/>
+        </w:tabs>
+        <w:ind w:left="5760" w:hanging="360"/>
+      </w:pPr>
+      <w:rPr>
+        <w:rFonts w:ascii="Wingdings" w:hAnsi="Wingdings" w:hint="default"/>
+        <w:sz w:val="20"/>
+      </w:rPr>
+    </w:lvl>
+    <w:lvl w:ilvl="8" w:tentative="1">
+      <w:start w:val="1"/>
+      <w:numFmt w:val="bullet"/>
+      <w:lvlText w:val=""/>
+      <w:lvlJc w:val="left"/>
+      <w:pPr>
+        <w:tabs>
+          <w:tab w:val="num" w:pos="6480"/>
+        </w:tabs>
+        <w:ind w:left="6480" w:hanging="360"/>
+      </w:pPr>
+      <w:rPr>
+        <w:rFonts w:ascii="Wingdings" w:hAnsi="Wingdings" w:hint="default"/>
+        <w:sz w:val="20"/>
+      </w:rPr>
+    </w:lvl>
+  </w:abstractNum>
+  <w:abstractNum w:abstractNumId="36" w15:restartNumberingAfterBreak="0">
     <w:nsid w:val="69842A9E"/>
     <w:multiLevelType w:val="multilevel"/>
     <w:tmpl w:val="6338EC14"/>
@@ -5923,7 +9358,305 @@
       </w:pPr>
     </w:lvl>
   </w:abstractNum>
-  <w:abstractNum w:abstractNumId="27" w15:restartNumberingAfterBreak="0">
+  <w:abstractNum w:abstractNumId="37" w15:restartNumberingAfterBreak="0">
+    <w:nsid w:val="6AE0510D"/>
+    <w:multiLevelType w:val="multilevel"/>
+    <w:tmpl w:val="2E12CE22"/>
+    <w:lvl w:ilvl="0">
+      <w:start w:val="1"/>
+      <w:numFmt w:val="bullet"/>
+      <w:lvlText w:val=""/>
+      <w:lvlJc w:val="left"/>
+      <w:pPr>
+        <w:tabs>
+          <w:tab w:val="num" w:pos="720"/>
+        </w:tabs>
+        <w:ind w:left="720" w:hanging="360"/>
+      </w:pPr>
+      <w:rPr>
+        <w:rFonts w:ascii="Symbol" w:hAnsi="Symbol" w:hint="default"/>
+        <w:sz w:val="20"/>
+      </w:rPr>
+    </w:lvl>
+    <w:lvl w:ilvl="1" w:tentative="1">
+      <w:start w:val="1"/>
+      <w:numFmt w:val="bullet"/>
+      <w:lvlText w:val="o"/>
+      <w:lvlJc w:val="left"/>
+      <w:pPr>
+        <w:tabs>
+          <w:tab w:val="num" w:pos="1440"/>
+        </w:tabs>
+        <w:ind w:left="1440" w:hanging="360"/>
+      </w:pPr>
+      <w:rPr>
+        <w:rFonts w:ascii="Courier New" w:hAnsi="Courier New" w:hint="default"/>
+        <w:sz w:val="20"/>
+      </w:rPr>
+    </w:lvl>
+    <w:lvl w:ilvl="2" w:tentative="1">
+      <w:start w:val="1"/>
+      <w:numFmt w:val="bullet"/>
+      <w:lvlText w:val=""/>
+      <w:lvlJc w:val="left"/>
+      <w:pPr>
+        <w:tabs>
+          <w:tab w:val="num" w:pos="2160"/>
+        </w:tabs>
+        <w:ind w:left="2160" w:hanging="360"/>
+      </w:pPr>
+      <w:rPr>
+        <w:rFonts w:ascii="Wingdings" w:hAnsi="Wingdings" w:hint="default"/>
+        <w:sz w:val="20"/>
+      </w:rPr>
+    </w:lvl>
+    <w:lvl w:ilvl="3" w:tentative="1">
+      <w:start w:val="1"/>
+      <w:numFmt w:val="bullet"/>
+      <w:lvlText w:val=""/>
+      <w:lvlJc w:val="left"/>
+      <w:pPr>
+        <w:tabs>
+          <w:tab w:val="num" w:pos="2880"/>
+        </w:tabs>
+        <w:ind w:left="2880" w:hanging="360"/>
+      </w:pPr>
+      <w:rPr>
+        <w:rFonts w:ascii="Wingdings" w:hAnsi="Wingdings" w:hint="default"/>
+        <w:sz w:val="20"/>
+      </w:rPr>
+    </w:lvl>
+    <w:lvl w:ilvl="4" w:tentative="1">
+      <w:start w:val="1"/>
+      <w:numFmt w:val="bullet"/>
+      <w:lvlText w:val=""/>
+      <w:lvlJc w:val="left"/>
+      <w:pPr>
+        <w:tabs>
+          <w:tab w:val="num" w:pos="3600"/>
+        </w:tabs>
+        <w:ind w:left="3600" w:hanging="360"/>
+      </w:pPr>
+      <w:rPr>
+        <w:rFonts w:ascii="Wingdings" w:hAnsi="Wingdings" w:hint="default"/>
+        <w:sz w:val="20"/>
+      </w:rPr>
+    </w:lvl>
+    <w:lvl w:ilvl="5" w:tentative="1">
+      <w:start w:val="1"/>
+      <w:numFmt w:val="bullet"/>
+      <w:lvlText w:val=""/>
+      <w:lvlJc w:val="left"/>
+      <w:pPr>
+        <w:tabs>
+          <w:tab w:val="num" w:pos="4320"/>
+        </w:tabs>
+        <w:ind w:left="4320" w:hanging="360"/>
+      </w:pPr>
+      <w:rPr>
+        <w:rFonts w:ascii="Wingdings" w:hAnsi="Wingdings" w:hint="default"/>
+        <w:sz w:val="20"/>
+      </w:rPr>
+    </w:lvl>
+    <w:lvl w:ilvl="6" w:tentative="1">
+      <w:start w:val="1"/>
+      <w:numFmt w:val="bullet"/>
+      <w:lvlText w:val=""/>
+      <w:lvlJc w:val="left"/>
+      <w:pPr>
+        <w:tabs>
+          <w:tab w:val="num" w:pos="5040"/>
+        </w:tabs>
+        <w:ind w:left="5040" w:hanging="360"/>
+      </w:pPr>
+      <w:rPr>
+        <w:rFonts w:ascii="Wingdings" w:hAnsi="Wingdings" w:hint="default"/>
+        <w:sz w:val="20"/>
+      </w:rPr>
+    </w:lvl>
+    <w:lvl w:ilvl="7" w:tentative="1">
+      <w:start w:val="1"/>
+      <w:numFmt w:val="bullet"/>
+      <w:lvlText w:val=""/>
+      <w:lvlJc w:val="left"/>
+      <w:pPr>
+        <w:tabs>
+          <w:tab w:val="num" w:pos="5760"/>
+        </w:tabs>
+        <w:ind w:left="5760" w:hanging="360"/>
+      </w:pPr>
+      <w:rPr>
+        <w:rFonts w:ascii="Wingdings" w:hAnsi="Wingdings" w:hint="default"/>
+        <w:sz w:val="20"/>
+      </w:rPr>
+    </w:lvl>
+    <w:lvl w:ilvl="8" w:tentative="1">
+      <w:start w:val="1"/>
+      <w:numFmt w:val="bullet"/>
+      <w:lvlText w:val=""/>
+      <w:lvlJc w:val="left"/>
+      <w:pPr>
+        <w:tabs>
+          <w:tab w:val="num" w:pos="6480"/>
+        </w:tabs>
+        <w:ind w:left="6480" w:hanging="360"/>
+      </w:pPr>
+      <w:rPr>
+        <w:rFonts w:ascii="Wingdings" w:hAnsi="Wingdings" w:hint="default"/>
+        <w:sz w:val="20"/>
+      </w:rPr>
+    </w:lvl>
+  </w:abstractNum>
+  <w:abstractNum w:abstractNumId="38" w15:restartNumberingAfterBreak="0">
+    <w:nsid w:val="6BE04260"/>
+    <w:multiLevelType w:val="multilevel"/>
+    <w:tmpl w:val="298E7504"/>
+    <w:lvl w:ilvl="0">
+      <w:start w:val="1"/>
+      <w:numFmt w:val="bullet"/>
+      <w:lvlText w:val=""/>
+      <w:lvlJc w:val="left"/>
+      <w:pPr>
+        <w:tabs>
+          <w:tab w:val="num" w:pos="720"/>
+        </w:tabs>
+        <w:ind w:left="720" w:hanging="360"/>
+      </w:pPr>
+      <w:rPr>
+        <w:rFonts w:ascii="Symbol" w:hAnsi="Symbol" w:hint="default"/>
+        <w:sz w:val="20"/>
+      </w:rPr>
+    </w:lvl>
+    <w:lvl w:ilvl="1" w:tentative="1">
+      <w:start w:val="1"/>
+      <w:numFmt w:val="bullet"/>
+      <w:lvlText w:val="o"/>
+      <w:lvlJc w:val="left"/>
+      <w:pPr>
+        <w:tabs>
+          <w:tab w:val="num" w:pos="1440"/>
+        </w:tabs>
+        <w:ind w:left="1440" w:hanging="360"/>
+      </w:pPr>
+      <w:rPr>
+        <w:rFonts w:ascii="Courier New" w:hAnsi="Courier New" w:hint="default"/>
+        <w:sz w:val="20"/>
+      </w:rPr>
+    </w:lvl>
+    <w:lvl w:ilvl="2" w:tentative="1">
+      <w:start w:val="1"/>
+      <w:numFmt w:val="bullet"/>
+      <w:lvlText w:val=""/>
+      <w:lvlJc w:val="left"/>
+      <w:pPr>
+        <w:tabs>
+          <w:tab w:val="num" w:pos="2160"/>
+        </w:tabs>
+        <w:ind w:left="2160" w:hanging="360"/>
+      </w:pPr>
+      <w:rPr>
+        <w:rFonts w:ascii="Wingdings" w:hAnsi="Wingdings" w:hint="default"/>
+        <w:sz w:val="20"/>
+      </w:rPr>
+    </w:lvl>
+    <w:lvl w:ilvl="3" w:tentative="1">
+      <w:start w:val="1"/>
+      <w:numFmt w:val="bullet"/>
+      <w:lvlText w:val=""/>
+      <w:lvlJc w:val="left"/>
+      <w:pPr>
+        <w:tabs>
+          <w:tab w:val="num" w:pos="2880"/>
+        </w:tabs>
+        <w:ind w:left="2880" w:hanging="360"/>
+      </w:pPr>
+      <w:rPr>
+        <w:rFonts w:ascii="Wingdings" w:hAnsi="Wingdings" w:hint="default"/>
+        <w:sz w:val="20"/>
+      </w:rPr>
+    </w:lvl>
+    <w:lvl w:ilvl="4" w:tentative="1">
+      <w:start w:val="1"/>
+      <w:numFmt w:val="bullet"/>
+      <w:lvlText w:val=""/>
+      <w:lvlJc w:val="left"/>
+      <w:pPr>
+        <w:tabs>
+          <w:tab w:val="num" w:pos="3600"/>
+        </w:tabs>
+        <w:ind w:left="3600" w:hanging="360"/>
+      </w:pPr>
+      <w:rPr>
+        <w:rFonts w:ascii="Wingdings" w:hAnsi="Wingdings" w:hint="default"/>
+        <w:sz w:val="20"/>
+      </w:rPr>
+    </w:lvl>
+    <w:lvl w:ilvl="5" w:tentative="1">
+      <w:start w:val="1"/>
+      <w:numFmt w:val="bullet"/>
+      <w:lvlText w:val=""/>
+      <w:lvlJc w:val="left"/>
+      <w:pPr>
+        <w:tabs>
+          <w:tab w:val="num" w:pos="4320"/>
+        </w:tabs>
+        <w:ind w:left="4320" w:hanging="360"/>
+      </w:pPr>
+      <w:rPr>
+        <w:rFonts w:ascii="Wingdings" w:hAnsi="Wingdings" w:hint="default"/>
+        <w:sz w:val="20"/>
+      </w:rPr>
+    </w:lvl>
+    <w:lvl w:ilvl="6" w:tentative="1">
+      <w:start w:val="1"/>
+      <w:numFmt w:val="bullet"/>
+      <w:lvlText w:val=""/>
+      <w:lvlJc w:val="left"/>
+      <w:pPr>
+        <w:tabs>
+          <w:tab w:val="num" w:pos="5040"/>
+        </w:tabs>
+        <w:ind w:left="5040" w:hanging="360"/>
+      </w:pPr>
+      <w:rPr>
+        <w:rFonts w:ascii="Wingdings" w:hAnsi="Wingdings" w:hint="default"/>
+        <w:sz w:val="20"/>
+      </w:rPr>
+    </w:lvl>
+    <w:lvl w:ilvl="7" w:tentative="1">
+      <w:start w:val="1"/>
+      <w:numFmt w:val="bullet"/>
+      <w:lvlText w:val=""/>
+      <w:lvlJc w:val="left"/>
+      <w:pPr>
+        <w:tabs>
+          <w:tab w:val="num" w:pos="5760"/>
+        </w:tabs>
+        <w:ind w:left="5760" w:hanging="360"/>
+      </w:pPr>
+      <w:rPr>
+        <w:rFonts w:ascii="Wingdings" w:hAnsi="Wingdings" w:hint="default"/>
+        <w:sz w:val="20"/>
+      </w:rPr>
+    </w:lvl>
+    <w:lvl w:ilvl="8" w:tentative="1">
+      <w:start w:val="1"/>
+      <w:numFmt w:val="bullet"/>
+      <w:lvlText w:val=""/>
+      <w:lvlJc w:val="left"/>
+      <w:pPr>
+        <w:tabs>
+          <w:tab w:val="num" w:pos="6480"/>
+        </w:tabs>
+        <w:ind w:left="6480" w:hanging="360"/>
+      </w:pPr>
+      <w:rPr>
+        <w:rFonts w:ascii="Wingdings" w:hAnsi="Wingdings" w:hint="default"/>
+        <w:sz w:val="20"/>
+      </w:rPr>
+    </w:lvl>
+  </w:abstractNum>
+  <w:abstractNum w:abstractNumId="39" w15:restartNumberingAfterBreak="0">
     <w:nsid w:val="6C500F7D"/>
     <w:multiLevelType w:val="multilevel"/>
     <w:tmpl w:val="B7D26EC2"/>
@@ -6072,7 +9805,7 @@
       </w:rPr>
     </w:lvl>
   </w:abstractNum>
-  <w:abstractNum w:abstractNumId="28" w15:restartNumberingAfterBreak="0">
+  <w:abstractNum w:abstractNumId="40" w15:restartNumberingAfterBreak="0">
     <w:nsid w:val="6CCE7BC7"/>
     <w:multiLevelType w:val="multilevel"/>
     <w:tmpl w:val="91B43AAE"/>
@@ -6221,7 +9954,7 @@
       </w:rPr>
     </w:lvl>
   </w:abstractNum>
-  <w:abstractNum w:abstractNumId="29" w15:restartNumberingAfterBreak="0">
+  <w:abstractNum w:abstractNumId="41" w15:restartNumberingAfterBreak="0">
     <w:nsid w:val="7CA8073D"/>
     <w:multiLevelType w:val="multilevel"/>
     <w:tmpl w:val="E0A49DD0"/>
@@ -6370,7 +10103,7 @@
       </w:rPr>
     </w:lvl>
   </w:abstractNum>
-  <w:abstractNum w:abstractNumId="30" w15:restartNumberingAfterBreak="0">
+  <w:abstractNum w:abstractNumId="42" w15:restartNumberingAfterBreak="0">
     <w:nsid w:val="7ED469A8"/>
     <w:multiLevelType w:val="multilevel"/>
     <w:tmpl w:val="3F7CC60C"/>
@@ -6519,10 +10252,159 @@
       </w:rPr>
     </w:lvl>
   </w:abstractNum>
-  <w:abstractNum w:abstractNumId="31" w15:restartNumberingAfterBreak="0">
+  <w:abstractNum w:abstractNumId="43" w15:restartNumberingAfterBreak="0">
     <w:nsid w:val="7EFD7A86"/>
     <w:multiLevelType w:val="multilevel"/>
     <w:tmpl w:val="9760B980"/>
+    <w:lvl w:ilvl="0">
+      <w:start w:val="1"/>
+      <w:numFmt w:val="bullet"/>
+      <w:lvlText w:val=""/>
+      <w:lvlJc w:val="left"/>
+      <w:pPr>
+        <w:tabs>
+          <w:tab w:val="num" w:pos="720"/>
+        </w:tabs>
+        <w:ind w:left="720" w:hanging="360"/>
+      </w:pPr>
+      <w:rPr>
+        <w:rFonts w:ascii="Symbol" w:hAnsi="Symbol" w:hint="default"/>
+        <w:sz w:val="20"/>
+      </w:rPr>
+    </w:lvl>
+    <w:lvl w:ilvl="1" w:tentative="1">
+      <w:start w:val="1"/>
+      <w:numFmt w:val="bullet"/>
+      <w:lvlText w:val="o"/>
+      <w:lvlJc w:val="left"/>
+      <w:pPr>
+        <w:tabs>
+          <w:tab w:val="num" w:pos="1440"/>
+        </w:tabs>
+        <w:ind w:left="1440" w:hanging="360"/>
+      </w:pPr>
+      <w:rPr>
+        <w:rFonts w:ascii="Courier New" w:hAnsi="Courier New" w:hint="default"/>
+        <w:sz w:val="20"/>
+      </w:rPr>
+    </w:lvl>
+    <w:lvl w:ilvl="2" w:tentative="1">
+      <w:start w:val="1"/>
+      <w:numFmt w:val="bullet"/>
+      <w:lvlText w:val=""/>
+      <w:lvlJc w:val="left"/>
+      <w:pPr>
+        <w:tabs>
+          <w:tab w:val="num" w:pos="2160"/>
+        </w:tabs>
+        <w:ind w:left="2160" w:hanging="360"/>
+      </w:pPr>
+      <w:rPr>
+        <w:rFonts w:ascii="Wingdings" w:hAnsi="Wingdings" w:hint="default"/>
+        <w:sz w:val="20"/>
+      </w:rPr>
+    </w:lvl>
+    <w:lvl w:ilvl="3" w:tentative="1">
+      <w:start w:val="1"/>
+      <w:numFmt w:val="bullet"/>
+      <w:lvlText w:val=""/>
+      <w:lvlJc w:val="left"/>
+      <w:pPr>
+        <w:tabs>
+          <w:tab w:val="num" w:pos="2880"/>
+        </w:tabs>
+        <w:ind w:left="2880" w:hanging="360"/>
+      </w:pPr>
+      <w:rPr>
+        <w:rFonts w:ascii="Wingdings" w:hAnsi="Wingdings" w:hint="default"/>
+        <w:sz w:val="20"/>
+      </w:rPr>
+    </w:lvl>
+    <w:lvl w:ilvl="4" w:tentative="1">
+      <w:start w:val="1"/>
+      <w:numFmt w:val="bullet"/>
+      <w:lvlText w:val=""/>
+      <w:lvlJc w:val="left"/>
+      <w:pPr>
+        <w:tabs>
+          <w:tab w:val="num" w:pos="3600"/>
+        </w:tabs>
+        <w:ind w:left="3600" w:hanging="360"/>
+      </w:pPr>
+      <w:rPr>
+        <w:rFonts w:ascii="Wingdings" w:hAnsi="Wingdings" w:hint="default"/>
+        <w:sz w:val="20"/>
+      </w:rPr>
+    </w:lvl>
+    <w:lvl w:ilvl="5" w:tentative="1">
+      <w:start w:val="1"/>
+      <w:numFmt w:val="bullet"/>
+      <w:lvlText w:val=""/>
+      <w:lvlJc w:val="left"/>
+      <w:pPr>
+        <w:tabs>
+          <w:tab w:val="num" w:pos="4320"/>
+        </w:tabs>
+        <w:ind w:left="4320" w:hanging="360"/>
+      </w:pPr>
+      <w:rPr>
+        <w:rFonts w:ascii="Wingdings" w:hAnsi="Wingdings" w:hint="default"/>
+        <w:sz w:val="20"/>
+      </w:rPr>
+    </w:lvl>
+    <w:lvl w:ilvl="6" w:tentative="1">
+      <w:start w:val="1"/>
+      <w:numFmt w:val="bullet"/>
+      <w:lvlText w:val=""/>
+      <w:lvlJc w:val="left"/>
+      <w:pPr>
+        <w:tabs>
+          <w:tab w:val="num" w:pos="5040"/>
+        </w:tabs>
+        <w:ind w:left="5040" w:hanging="360"/>
+      </w:pPr>
+      <w:rPr>
+        <w:rFonts w:ascii="Wingdings" w:hAnsi="Wingdings" w:hint="default"/>
+        <w:sz w:val="20"/>
+      </w:rPr>
+    </w:lvl>
+    <w:lvl w:ilvl="7" w:tentative="1">
+      <w:start w:val="1"/>
+      <w:numFmt w:val="bullet"/>
+      <w:lvlText w:val=""/>
+      <w:lvlJc w:val="left"/>
+      <w:pPr>
+        <w:tabs>
+          <w:tab w:val="num" w:pos="5760"/>
+        </w:tabs>
+        <w:ind w:left="5760" w:hanging="360"/>
+      </w:pPr>
+      <w:rPr>
+        <w:rFonts w:ascii="Wingdings" w:hAnsi="Wingdings" w:hint="default"/>
+        <w:sz w:val="20"/>
+      </w:rPr>
+    </w:lvl>
+    <w:lvl w:ilvl="8" w:tentative="1">
+      <w:start w:val="1"/>
+      <w:numFmt w:val="bullet"/>
+      <w:lvlText w:val=""/>
+      <w:lvlJc w:val="left"/>
+      <w:pPr>
+        <w:tabs>
+          <w:tab w:val="num" w:pos="6480"/>
+        </w:tabs>
+        <w:ind w:left="6480" w:hanging="360"/>
+      </w:pPr>
+      <w:rPr>
+        <w:rFonts w:ascii="Wingdings" w:hAnsi="Wingdings" w:hint="default"/>
+        <w:sz w:val="20"/>
+      </w:rPr>
+    </w:lvl>
+  </w:abstractNum>
+  <w:abstractNum w:abstractNumId="44" w15:restartNumberingAfterBreak="0">
+    <w:nsid w:val="7F66428F"/>
+    <w:multiLevelType w:val="multilevel"/>
+    <w:tmpl w:val="48CAE3AA"/>
     <w:lvl w:ilvl="0">
       <w:start w:val="1"/>
       <w:numFmt w:val="bullet"/>
@@ -6696,73 +10578,112 @@
     <w:abstractNumId w:val="0"/>
   </w:num>
   <w:num w:numId="10" w16cid:durableId="1431513293">
-    <w:abstractNumId w:val="14"/>
+    <w:abstractNumId w:val="16"/>
   </w:num>
   <w:num w:numId="11" w16cid:durableId="894240892">
-    <w:abstractNumId w:val="18"/>
+    <w:abstractNumId w:val="22"/>
   </w:num>
   <w:num w:numId="12" w16cid:durableId="1715957547">
-    <w:abstractNumId w:val="22"/>
+    <w:abstractNumId w:val="27"/>
   </w:num>
   <w:num w:numId="13" w16cid:durableId="1116292567">
-    <w:abstractNumId w:val="11"/>
+    <w:abstractNumId w:val="12"/>
   </w:num>
   <w:num w:numId="14" w16cid:durableId="1499692403">
-    <w:abstractNumId w:val="29"/>
+    <w:abstractNumId w:val="41"/>
   </w:num>
   <w:num w:numId="15" w16cid:durableId="1569996851">
     <w:abstractNumId w:val="9"/>
   </w:num>
   <w:num w:numId="16" w16cid:durableId="521479450">
-    <w:abstractNumId w:val="17"/>
+    <w:abstractNumId w:val="20"/>
   </w:num>
   <w:num w:numId="17" w16cid:durableId="1608275065">
-    <w:abstractNumId w:val="12"/>
+    <w:abstractNumId w:val="14"/>
   </w:num>
   <w:num w:numId="18" w16cid:durableId="2078238028">
-    <w:abstractNumId w:val="24"/>
+    <w:abstractNumId w:val="33"/>
   </w:num>
   <w:num w:numId="19" w16cid:durableId="1186359523">
+    <w:abstractNumId w:val="34"/>
+  </w:num>
+  <w:num w:numId="20" w16cid:durableId="1350108632">
+    <w:abstractNumId w:val="15"/>
+  </w:num>
+  <w:num w:numId="21" w16cid:durableId="1121150123">
+    <w:abstractNumId w:val="39"/>
+  </w:num>
+  <w:num w:numId="22" w16cid:durableId="426075420">
     <w:abstractNumId w:val="25"/>
   </w:num>
-  <w:num w:numId="20" w16cid:durableId="1350108632">
-    <w:abstractNumId w:val="13"/>
-  </w:num>
-  <w:num w:numId="21" w16cid:durableId="1121150123">
-    <w:abstractNumId w:val="27"/>
-  </w:num>
-  <w:num w:numId="22" w16cid:durableId="426075420">
-    <w:abstractNumId w:val="21"/>
-  </w:num>
   <w:num w:numId="23" w16cid:durableId="1189872309">
-    <w:abstractNumId w:val="16"/>
+    <w:abstractNumId w:val="19"/>
   </w:num>
   <w:num w:numId="24" w16cid:durableId="2112048252">
-    <w:abstractNumId w:val="31"/>
+    <w:abstractNumId w:val="43"/>
   </w:num>
   <w:num w:numId="25" w16cid:durableId="926303255">
-    <w:abstractNumId w:val="30"/>
+    <w:abstractNumId w:val="42"/>
   </w:num>
   <w:num w:numId="26" w16cid:durableId="1090153107">
-    <w:abstractNumId w:val="28"/>
+    <w:abstractNumId w:val="40"/>
   </w:num>
   <w:num w:numId="27" w16cid:durableId="309406078">
-    <w:abstractNumId w:val="20"/>
+    <w:abstractNumId w:val="24"/>
   </w:num>
   <w:num w:numId="28" w16cid:durableId="1148472136">
     <w:abstractNumId w:val="10"/>
   </w:num>
   <w:num w:numId="29" w16cid:durableId="955022865">
+    <w:abstractNumId w:val="28"/>
+  </w:num>
+  <w:num w:numId="30" w16cid:durableId="68815236">
+    <w:abstractNumId w:val="17"/>
+  </w:num>
+  <w:num w:numId="31" w16cid:durableId="178084402">
     <w:abstractNumId w:val="23"/>
   </w:num>
-  <w:num w:numId="30" w16cid:durableId="68815236">
-    <w:abstractNumId w:val="15"/>
+  <w:num w:numId="32" w16cid:durableId="502089337">
+    <w:abstractNumId w:val="36"/>
   </w:num>
-  <w:num w:numId="31" w16cid:durableId="178084402">
-    <w:abstractNumId w:val="19"/>
+  <w:num w:numId="33" w16cid:durableId="1056466699">
+    <w:abstractNumId w:val="44"/>
   </w:num>
-  <w:num w:numId="32" w16cid:durableId="502089337">
+  <w:num w:numId="34" w16cid:durableId="1318654361">
+    <w:abstractNumId w:val="38"/>
+  </w:num>
+  <w:num w:numId="35" w16cid:durableId="476610039">
+    <w:abstractNumId w:val="32"/>
+  </w:num>
+  <w:num w:numId="36" w16cid:durableId="1830516809">
+    <w:abstractNumId w:val="21"/>
+  </w:num>
+  <w:num w:numId="37" w16cid:durableId="928930767">
+    <w:abstractNumId w:val="37"/>
+  </w:num>
+  <w:num w:numId="38" w16cid:durableId="154221890">
+    <w:abstractNumId w:val="35"/>
+  </w:num>
+  <w:num w:numId="39" w16cid:durableId="1626740784">
+    <w:abstractNumId w:val="31"/>
+  </w:num>
+  <w:num w:numId="40" w16cid:durableId="937326793">
+    <w:abstractNumId w:val="18"/>
+  </w:num>
+  <w:num w:numId="41" w16cid:durableId="1182167266">
+    <w:abstractNumId w:val="11"/>
+  </w:num>
+  <w:num w:numId="42" w16cid:durableId="208763031">
+    <w:abstractNumId w:val="30"/>
+  </w:num>
+  <w:num w:numId="43" w16cid:durableId="1098675139">
+    <w:abstractNumId w:val="13"/>
+  </w:num>
+  <w:num w:numId="44" w16cid:durableId="1060203562">
     <w:abstractNumId w:val="26"/>
+  </w:num>
+  <w:num w:numId="45" w16cid:durableId="1190290026">
+    <w:abstractNumId w:val="29"/>
   </w:num>
 </w:numbering>
 </file>

</xml_diff>